<commit_message>
Reports individuales Student#5 subidos OK!
</commit_message>
<xml_diff>
--- a/reports/Student#5/Requirements - Student #5.docx
+++ b/reports/Student#5/Requirements - Student #5.docx
@@ -4,17 +4,48 @@
   <w:body>
     <w:p>
       <w:pPr>
-        <w:pStyle w:val="Heading1"/>
-        <w:spacing w:before="0" w:lineRule="auto"/>
-        <w:rPr>
+        <w:keepNext w:val="1"/>
+        <w:keepLines w:val="1"/>
+        <w:pageBreakBefore w:val="1"/>
+        <w:widowControl w:val="1"/>
+        <w:pBdr>
+          <w:top w:color="000000" w:space="1" w:sz="8" w:val="single"/>
+          <w:left w:color="000000" w:space="4" w:sz="8" w:val="single"/>
+          <w:bottom w:color="000000" w:space="1" w:sz="8" w:val="single"/>
+          <w:right w:color="000000" w:space="4" w:sz="8" w:val="single"/>
+          <w:between w:space="0" w:sz="0" w:val="nil"/>
+        </w:pBdr>
+        <w:shd w:fill="auto" w:val="clear"/>
+        <w:spacing w:after="240" w:before="0" w:line="276" w:lineRule="auto"/>
+        <w:ind w:left="0" w:right="0" w:firstLine="0"/>
+        <w:jc w:val="both"/>
+        <w:rPr>
+          <w:rFonts w:ascii="Calibri" w:cs="Calibri" w:eastAsia="Calibri" w:hAnsi="Calibri"/>
+          <w:b w:val="1"/>
+          <w:i w:val="0"/>
+          <w:smallCaps w:val="0"/>
+          <w:strike w:val="0"/>
+          <w:color w:val="000000"/>
           <w:sz w:val="52"/>
           <w:szCs w:val="52"/>
-        </w:rPr>
-      </w:pPr>
-      <w:r>
-        <w:rPr>
+          <w:u w:val="none"/>
+          <w:shd w:fill="auto" w:val="clear"/>
+          <w:vertAlign w:val="baseline"/>
+        </w:rPr>
+      </w:pPr>
+      <w:r>
+        <w:rPr>
+          <w:rFonts w:ascii="Calibri" w:cs="Calibri" w:eastAsia="Calibri" w:hAnsi="Calibri"/>
+          <w:b w:val="1"/>
+          <w:i w:val="0"/>
+          <w:smallCaps w:val="0"/>
+          <w:strike w:val="0"/>
+          <w:color w:val="000000"/>
           <w:sz w:val="52"/>
           <w:szCs w:val="52"/>
+          <w:u w:val="none"/>
+          <w:shd w:fill="auto" w:val="clear"/>
+          <w:vertAlign w:val="baseline"/>
           <w:rtl w:val="0"/>
         </w:rPr>
         <w:t xml:space="preserve">Requirements – Student #5</w:t>
@@ -71,7 +102,6 @@
             <w:pPr>
               <w:keepNext w:val="0"/>
               <w:keepLines w:val="0"/>
-              <w:pageBreakBefore w:val="0"/>
               <w:widowControl w:val="1"/>
               <w:pBdr>
                 <w:top w:space="0" w:sz="0" w:val="nil"/>
@@ -179,7 +209,6 @@
             <w:pPr>
               <w:keepNext w:val="0"/>
               <w:keepLines w:val="0"/>
-              <w:pageBreakBefore w:val="0"/>
               <w:widowControl w:val="1"/>
               <w:pBdr>
                 <w:top w:space="0" w:sz="0" w:val="nil"/>
@@ -307,7 +336,6 @@
             <w:pPr>
               <w:keepNext w:val="0"/>
               <w:keepLines w:val="0"/>
-              <w:pageBreakBefore w:val="0"/>
               <w:widowControl w:val="1"/>
               <w:pBdr>
                 <w:top w:space="0" w:sz="0" w:val="nil"/>
@@ -385,7 +413,6 @@
             <w:pPr>
               <w:keepNext w:val="0"/>
               <w:keepLines w:val="0"/>
-              <w:pageBreakBefore w:val="0"/>
               <w:widowControl w:val="1"/>
               <w:pBdr>
                 <w:top w:space="0" w:sz="0" w:val="nil"/>
@@ -481,7 +508,6 @@
             <w:pPr>
               <w:keepNext w:val="0"/>
               <w:keepLines w:val="0"/>
-              <w:pageBreakBefore w:val="0"/>
               <w:widowControl w:val="1"/>
               <w:pBdr>
                 <w:top w:space="0" w:sz="0" w:val="nil"/>
@@ -583,7 +609,6 @@
             <w:pPr>
               <w:keepNext w:val="0"/>
               <w:keepLines w:val="0"/>
-              <w:pageBreakBefore w:val="0"/>
               <w:widowControl w:val="1"/>
               <w:pBdr>
                 <w:top w:space="0" w:sz="0" w:val="nil"/>
@@ -713,7 +738,6 @@
             <w:pPr>
               <w:keepNext w:val="0"/>
               <w:keepLines w:val="0"/>
-              <w:pageBreakBefore w:val="0"/>
               <w:widowControl w:val="1"/>
               <w:pBdr>
                 <w:top w:space="0" w:sz="0" w:val="nil"/>
@@ -781,7 +805,7 @@
               <w:rPr>
                 <w:rtl w:val="0"/>
               </w:rPr>
-              <w:t xml:space="preserve">15/02/2024</w:t>
+              <w:t xml:space="preserve">19/02/2024</w:t>
             </w:r>
             <w:r>
               <w:rPr>
@@ -806,12 +830,48 @@
     </w:tbl>
     <w:p>
       <w:pPr>
-        <w:pStyle w:val="Heading1"/>
-        <w:spacing w:before="0" w:lineRule="auto"/>
-        <w:rPr/>
-      </w:pPr>
-      <w:r>
-        <w:rPr>
+        <w:keepNext w:val="1"/>
+        <w:keepLines w:val="1"/>
+        <w:pageBreakBefore w:val="1"/>
+        <w:widowControl w:val="1"/>
+        <w:pBdr>
+          <w:top w:color="000000" w:space="1" w:sz="8" w:val="single"/>
+          <w:left w:color="000000" w:space="4" w:sz="8" w:val="single"/>
+          <w:bottom w:color="000000" w:space="1" w:sz="8" w:val="single"/>
+          <w:right w:color="000000" w:space="4" w:sz="8" w:val="single"/>
+          <w:between w:space="0" w:sz="0" w:val="nil"/>
+        </w:pBdr>
+        <w:shd w:fill="auto" w:val="clear"/>
+        <w:spacing w:after="240" w:before="0" w:line="276" w:lineRule="auto"/>
+        <w:ind w:left="0" w:right="0" w:firstLine="0"/>
+        <w:jc w:val="both"/>
+        <w:rPr>
+          <w:rFonts w:ascii="Calibri" w:cs="Calibri" w:eastAsia="Calibri" w:hAnsi="Calibri"/>
+          <w:b w:val="1"/>
+          <w:i w:val="0"/>
+          <w:smallCaps w:val="0"/>
+          <w:strike w:val="0"/>
+          <w:color w:val="000000"/>
+          <w:sz w:val="36"/>
+          <w:szCs w:val="36"/>
+          <w:u w:val="none"/>
+          <w:shd w:fill="auto" w:val="clear"/>
+          <w:vertAlign w:val="baseline"/>
+        </w:rPr>
+      </w:pPr>
+      <w:r>
+        <w:rPr>
+          <w:rFonts w:ascii="Calibri" w:cs="Calibri" w:eastAsia="Calibri" w:hAnsi="Calibri"/>
+          <w:b w:val="1"/>
+          <w:i w:val="0"/>
+          <w:smallCaps w:val="0"/>
+          <w:strike w:val="0"/>
+          <w:color w:val="000000"/>
+          <w:sz w:val="36"/>
+          <w:szCs w:val="36"/>
+          <w:u w:val="none"/>
+          <w:shd w:fill="auto" w:val="clear"/>
+          <w:vertAlign w:val="baseline"/>
           <w:rtl w:val="0"/>
         </w:rPr>
         <w:t xml:space="preserve">MANDATORY Deliverable D01: introduction</w:t>
@@ -819,11 +879,48 @@
     </w:p>
     <w:p>
       <w:pPr>
-        <w:pStyle w:val="Heading2"/>
-        <w:rPr/>
-      </w:pPr>
-      <w:r>
-        <w:rPr>
+        <w:keepNext w:val="1"/>
+        <w:keepLines w:val="1"/>
+        <w:pageBreakBefore w:val="0"/>
+        <w:widowControl w:val="1"/>
+        <w:pBdr>
+          <w:top w:space="0" w:sz="0" w:val="nil"/>
+          <w:left w:space="0" w:sz="0" w:val="nil"/>
+          <w:bottom w:color="000000" w:space="1" w:sz="8" w:val="single"/>
+          <w:right w:space="0" w:sz="0" w:val="nil"/>
+          <w:between w:space="0" w:sz="0" w:val="nil"/>
+        </w:pBdr>
+        <w:shd w:fill="auto" w:val="clear"/>
+        <w:spacing w:after="240" w:before="240" w:line="276" w:lineRule="auto"/>
+        <w:ind w:left="0" w:right="0" w:firstLine="0"/>
+        <w:jc w:val="both"/>
+        <w:rPr>
+          <w:rFonts w:ascii="Calibri" w:cs="Calibri" w:eastAsia="Calibri" w:hAnsi="Calibri"/>
+          <w:b w:val="1"/>
+          <w:i w:val="0"/>
+          <w:smallCaps w:val="0"/>
+          <w:strike w:val="0"/>
+          <w:color w:val="000000"/>
+          <w:sz w:val="28"/>
+          <w:szCs w:val="28"/>
+          <w:u w:val="none"/>
+          <w:shd w:fill="auto" w:val="clear"/>
+          <w:vertAlign w:val="baseline"/>
+        </w:rPr>
+      </w:pPr>
+      <w:r>
+        <w:rPr>
+          <w:rFonts w:ascii="Calibri" w:cs="Calibri" w:eastAsia="Calibri" w:hAnsi="Calibri"/>
+          <w:b w:val="1"/>
+          <w:i w:val="0"/>
+          <w:smallCaps w:val="0"/>
+          <w:strike w:val="0"/>
+          <w:color w:val="000000"/>
+          <w:sz w:val="28"/>
+          <w:szCs w:val="28"/>
+          <w:u w:val="none"/>
+          <w:shd w:fill="auto" w:val="clear"/>
+          <w:vertAlign w:val="baseline"/>
           <w:rtl w:val="0"/>
         </w:rPr>
         <w:t xml:space="preserve">Information requirements </w:t>
@@ -848,11 +945,48 @@
     </w:p>
     <w:p>
       <w:pPr>
-        <w:pStyle w:val="Heading2"/>
-        <w:rPr/>
-      </w:pPr>
-      <w:r>
-        <w:rPr>
+        <w:keepNext w:val="1"/>
+        <w:keepLines w:val="1"/>
+        <w:pageBreakBefore w:val="0"/>
+        <w:widowControl w:val="1"/>
+        <w:pBdr>
+          <w:top w:space="0" w:sz="0" w:val="nil"/>
+          <w:left w:space="0" w:sz="0" w:val="nil"/>
+          <w:bottom w:color="000000" w:space="1" w:sz="8" w:val="single"/>
+          <w:right w:space="0" w:sz="0" w:val="nil"/>
+          <w:between w:space="0" w:sz="0" w:val="nil"/>
+        </w:pBdr>
+        <w:shd w:fill="auto" w:val="clear"/>
+        <w:spacing w:after="240" w:before="240" w:line="276" w:lineRule="auto"/>
+        <w:ind w:left="0" w:right="0" w:firstLine="0"/>
+        <w:jc w:val="both"/>
+        <w:rPr>
+          <w:rFonts w:ascii="Calibri" w:cs="Calibri" w:eastAsia="Calibri" w:hAnsi="Calibri"/>
+          <w:b w:val="1"/>
+          <w:i w:val="0"/>
+          <w:smallCaps w:val="0"/>
+          <w:strike w:val="0"/>
+          <w:color w:val="000000"/>
+          <w:sz w:val="28"/>
+          <w:szCs w:val="28"/>
+          <w:u w:val="none"/>
+          <w:shd w:fill="auto" w:val="clear"/>
+          <w:vertAlign w:val="baseline"/>
+        </w:rPr>
+      </w:pPr>
+      <w:r>
+        <w:rPr>
+          <w:rFonts w:ascii="Calibri" w:cs="Calibri" w:eastAsia="Calibri" w:hAnsi="Calibri"/>
+          <w:b w:val="1"/>
+          <w:i w:val="0"/>
+          <w:smallCaps w:val="0"/>
+          <w:strike w:val="0"/>
+          <w:color w:val="000000"/>
+          <w:sz w:val="28"/>
+          <w:szCs w:val="28"/>
+          <w:u w:val="none"/>
+          <w:shd w:fill="auto" w:val="clear"/>
+          <w:vertAlign w:val="baseline"/>
           <w:rtl w:val="0"/>
         </w:rPr>
         <w:t xml:space="preserve">Functional requirements</w:t>
@@ -1384,11 +1518,48 @@
     </w:p>
     <w:p>
       <w:pPr>
-        <w:pStyle w:val="Heading2"/>
-        <w:rPr/>
-      </w:pPr>
-      <w:r>
-        <w:rPr>
+        <w:keepNext w:val="1"/>
+        <w:keepLines w:val="1"/>
+        <w:pageBreakBefore w:val="0"/>
+        <w:widowControl w:val="1"/>
+        <w:pBdr>
+          <w:top w:space="0" w:sz="0" w:val="nil"/>
+          <w:left w:space="0" w:sz="0" w:val="nil"/>
+          <w:bottom w:color="000000" w:space="1" w:sz="8" w:val="single"/>
+          <w:right w:space="0" w:sz="0" w:val="nil"/>
+          <w:between w:space="0" w:sz="0" w:val="nil"/>
+        </w:pBdr>
+        <w:shd w:fill="auto" w:val="clear"/>
+        <w:spacing w:after="240" w:before="240" w:line="276" w:lineRule="auto"/>
+        <w:ind w:left="0" w:right="0" w:firstLine="0"/>
+        <w:jc w:val="both"/>
+        <w:rPr>
+          <w:rFonts w:ascii="Calibri" w:cs="Calibri" w:eastAsia="Calibri" w:hAnsi="Calibri"/>
+          <w:b w:val="1"/>
+          <w:i w:val="0"/>
+          <w:smallCaps w:val="0"/>
+          <w:strike w:val="0"/>
+          <w:color w:val="000000"/>
+          <w:sz w:val="28"/>
+          <w:szCs w:val="28"/>
+          <w:u w:val="none"/>
+          <w:shd w:fill="auto" w:val="clear"/>
+          <w:vertAlign w:val="baseline"/>
+        </w:rPr>
+      </w:pPr>
+      <w:r>
+        <w:rPr>
+          <w:rFonts w:ascii="Calibri" w:cs="Calibri" w:eastAsia="Calibri" w:hAnsi="Calibri"/>
+          <w:b w:val="1"/>
+          <w:i w:val="0"/>
+          <w:smallCaps w:val="0"/>
+          <w:strike w:val="0"/>
+          <w:color w:val="000000"/>
+          <w:sz w:val="28"/>
+          <w:szCs w:val="28"/>
+          <w:u w:val="none"/>
+          <w:shd w:fill="auto" w:val="clear"/>
+          <w:vertAlign w:val="baseline"/>
           <w:rtl w:val="0"/>
         </w:rPr>
         <w:t xml:space="preserve">Non-functional requirements</w:t>
@@ -1410,11 +1581,48 @@
     </w:p>
     <w:p>
       <w:pPr>
-        <w:pStyle w:val="Heading2"/>
-        <w:rPr/>
-      </w:pPr>
-      <w:r>
-        <w:rPr>
+        <w:keepNext w:val="1"/>
+        <w:keepLines w:val="1"/>
+        <w:pageBreakBefore w:val="0"/>
+        <w:widowControl w:val="1"/>
+        <w:pBdr>
+          <w:top w:space="0" w:sz="0" w:val="nil"/>
+          <w:left w:space="0" w:sz="0" w:val="nil"/>
+          <w:bottom w:color="000000" w:space="1" w:sz="8" w:val="single"/>
+          <w:right w:space="0" w:sz="0" w:val="nil"/>
+          <w:between w:space="0" w:sz="0" w:val="nil"/>
+        </w:pBdr>
+        <w:shd w:fill="auto" w:val="clear"/>
+        <w:spacing w:after="240" w:before="240" w:line="276" w:lineRule="auto"/>
+        <w:ind w:left="0" w:right="0" w:firstLine="0"/>
+        <w:jc w:val="both"/>
+        <w:rPr>
+          <w:rFonts w:ascii="Calibri" w:cs="Calibri" w:eastAsia="Calibri" w:hAnsi="Calibri"/>
+          <w:b w:val="1"/>
+          <w:i w:val="0"/>
+          <w:smallCaps w:val="0"/>
+          <w:strike w:val="0"/>
+          <w:color w:val="000000"/>
+          <w:sz w:val="28"/>
+          <w:szCs w:val="28"/>
+          <w:u w:val="none"/>
+          <w:shd w:fill="auto" w:val="clear"/>
+          <w:vertAlign w:val="baseline"/>
+        </w:rPr>
+      </w:pPr>
+      <w:r>
+        <w:rPr>
+          <w:rFonts w:ascii="Calibri" w:cs="Calibri" w:eastAsia="Calibri" w:hAnsi="Calibri"/>
+          <w:b w:val="1"/>
+          <w:i w:val="0"/>
+          <w:smallCaps w:val="0"/>
+          <w:strike w:val="0"/>
+          <w:color w:val="000000"/>
+          <w:sz w:val="28"/>
+          <w:szCs w:val="28"/>
+          <w:u w:val="none"/>
+          <w:shd w:fill="auto" w:val="clear"/>
+          <w:vertAlign w:val="baseline"/>
           <w:rtl w:val="0"/>
         </w:rPr>
         <w:t xml:space="preserve">Testing requirements</w:t>
@@ -1436,11 +1644,48 @@
     </w:p>
     <w:p>
       <w:pPr>
-        <w:pStyle w:val="Heading2"/>
-        <w:rPr/>
-      </w:pPr>
-      <w:r>
-        <w:rPr>
+        <w:keepNext w:val="1"/>
+        <w:keepLines w:val="1"/>
+        <w:pageBreakBefore w:val="0"/>
+        <w:widowControl w:val="1"/>
+        <w:pBdr>
+          <w:top w:space="0" w:sz="0" w:val="nil"/>
+          <w:left w:space="0" w:sz="0" w:val="nil"/>
+          <w:bottom w:color="000000" w:space="1" w:sz="8" w:val="single"/>
+          <w:right w:space="0" w:sz="0" w:val="nil"/>
+          <w:between w:space="0" w:sz="0" w:val="nil"/>
+        </w:pBdr>
+        <w:shd w:fill="auto" w:val="clear"/>
+        <w:spacing w:after="240" w:before="240" w:line="276" w:lineRule="auto"/>
+        <w:ind w:left="0" w:right="0" w:firstLine="0"/>
+        <w:jc w:val="both"/>
+        <w:rPr>
+          <w:rFonts w:ascii="Calibri" w:cs="Calibri" w:eastAsia="Calibri" w:hAnsi="Calibri"/>
+          <w:b w:val="1"/>
+          <w:i w:val="0"/>
+          <w:smallCaps w:val="0"/>
+          <w:strike w:val="0"/>
+          <w:color w:val="000000"/>
+          <w:sz w:val="28"/>
+          <w:szCs w:val="28"/>
+          <w:u w:val="none"/>
+          <w:shd w:fill="auto" w:val="clear"/>
+          <w:vertAlign w:val="baseline"/>
+        </w:rPr>
+      </w:pPr>
+      <w:r>
+        <w:rPr>
+          <w:rFonts w:ascii="Calibri" w:cs="Calibri" w:eastAsia="Calibri" w:hAnsi="Calibri"/>
+          <w:b w:val="1"/>
+          <w:i w:val="0"/>
+          <w:smallCaps w:val="0"/>
+          <w:strike w:val="0"/>
+          <w:color w:val="000000"/>
+          <w:sz w:val="28"/>
+          <w:szCs w:val="28"/>
+          <w:u w:val="none"/>
+          <w:shd w:fill="auto" w:val="clear"/>
+          <w:vertAlign w:val="baseline"/>
           <w:rtl w:val="0"/>
         </w:rPr>
         <w:t xml:space="preserve">Managerial requirements</w:t>
@@ -1525,15 +1770,51 @@
     </w:p>
     <w:p>
       <w:pPr>
-        <w:pStyle w:val="Heading1"/>
+        <w:keepNext w:val="1"/>
+        <w:keepLines w:val="1"/>
+        <w:pageBreakBefore w:val="1"/>
+        <w:widowControl w:val="1"/>
+        <w:pBdr>
+          <w:top w:color="000000" w:space="1" w:sz="8" w:val="single"/>
+          <w:left w:color="000000" w:space="4" w:sz="8" w:val="single"/>
+          <w:bottom w:color="000000" w:space="1" w:sz="8" w:val="single"/>
+          <w:right w:color="000000" w:space="4" w:sz="8" w:val="single"/>
+          <w:between w:space="0" w:sz="0" w:val="nil"/>
+        </w:pBdr>
+        <w:shd w:fill="auto" w:val="clear"/>
         <w:tabs>
           <w:tab w:val="left" w:leader="none" w:pos="284"/>
         </w:tabs>
-        <w:spacing w:before="0" w:lineRule="auto"/>
-        <w:rPr/>
-      </w:pPr>
-      <w:r>
-        <w:rPr>
+        <w:spacing w:after="240" w:before="0" w:line="276" w:lineRule="auto"/>
+        <w:ind w:left="0" w:right="0" w:firstLine="0"/>
+        <w:jc w:val="both"/>
+        <w:rPr>
+          <w:rFonts w:ascii="Calibri" w:cs="Calibri" w:eastAsia="Calibri" w:hAnsi="Calibri"/>
+          <w:b w:val="1"/>
+          <w:i w:val="0"/>
+          <w:smallCaps w:val="0"/>
+          <w:strike w:val="0"/>
+          <w:color w:val="000000"/>
+          <w:sz w:val="36"/>
+          <w:szCs w:val="36"/>
+          <w:u w:val="none"/>
+          <w:shd w:fill="auto" w:val="clear"/>
+          <w:vertAlign w:val="baseline"/>
+        </w:rPr>
+      </w:pPr>
+      <w:r>
+        <w:rPr>
+          <w:rFonts w:ascii="Calibri" w:cs="Calibri" w:eastAsia="Calibri" w:hAnsi="Calibri"/>
+          <w:b w:val="1"/>
+          <w:i w:val="0"/>
+          <w:smallCaps w:val="0"/>
+          <w:strike w:val="0"/>
+          <w:color w:val="000000"/>
+          <w:sz w:val="36"/>
+          <w:szCs w:val="36"/>
+          <w:u w:val="none"/>
+          <w:shd w:fill="auto" w:val="clear"/>
+          <w:vertAlign w:val="baseline"/>
           <w:rtl w:val="0"/>
         </w:rPr>
         <w:t xml:space="preserve">MANDATORY Deliverable D02: data models</w:t>
@@ -1541,11 +1822,48 @@
     </w:p>
     <w:p>
       <w:pPr>
-        <w:pStyle w:val="Heading2"/>
-        <w:rPr/>
-      </w:pPr>
-      <w:r>
-        <w:rPr>
+        <w:keepNext w:val="1"/>
+        <w:keepLines w:val="1"/>
+        <w:pageBreakBefore w:val="0"/>
+        <w:widowControl w:val="1"/>
+        <w:pBdr>
+          <w:top w:space="0" w:sz="0" w:val="nil"/>
+          <w:left w:space="0" w:sz="0" w:val="nil"/>
+          <w:bottom w:color="000000" w:space="1" w:sz="8" w:val="single"/>
+          <w:right w:space="0" w:sz="0" w:val="nil"/>
+          <w:between w:space="0" w:sz="0" w:val="nil"/>
+        </w:pBdr>
+        <w:shd w:fill="auto" w:val="clear"/>
+        <w:spacing w:after="240" w:before="240" w:line="276" w:lineRule="auto"/>
+        <w:ind w:left="0" w:right="0" w:firstLine="0"/>
+        <w:jc w:val="both"/>
+        <w:rPr>
+          <w:rFonts w:ascii="Calibri" w:cs="Calibri" w:eastAsia="Calibri" w:hAnsi="Calibri"/>
+          <w:b w:val="1"/>
+          <w:i w:val="0"/>
+          <w:smallCaps w:val="0"/>
+          <w:strike w:val="0"/>
+          <w:color w:val="000000"/>
+          <w:sz w:val="28"/>
+          <w:szCs w:val="28"/>
+          <w:u w:val="none"/>
+          <w:shd w:fill="auto" w:val="clear"/>
+          <w:vertAlign w:val="baseline"/>
+        </w:rPr>
+      </w:pPr>
+      <w:r>
+        <w:rPr>
+          <w:rFonts w:ascii="Calibri" w:cs="Calibri" w:eastAsia="Calibri" w:hAnsi="Calibri"/>
+          <w:b w:val="1"/>
+          <w:i w:val="0"/>
+          <w:smallCaps w:val="0"/>
+          <w:strike w:val="0"/>
+          <w:color w:val="000000"/>
+          <w:sz w:val="28"/>
+          <w:szCs w:val="28"/>
+          <w:u w:val="none"/>
+          <w:shd w:fill="auto" w:val="clear"/>
+          <w:vertAlign w:val="baseline"/>
           <w:rtl w:val="0"/>
         </w:rPr>
         <w:t xml:space="preserve">Information requirements</w:t>
@@ -1908,7 +2226,7 @@
           <w:vertAlign w:val="baseline"/>
           <w:rtl w:val="0"/>
         </w:rPr>
-        <w:t xml:space="preserve">      </w:t>
+        <w:t xml:space="preserve">      X</w:t>
       </w:r>
     </w:p>
     <w:p>
@@ -2251,7 +2569,7 @@
           <w:vertAlign w:val="baseline"/>
           <w:rtl w:val="0"/>
         </w:rPr>
-        <w:t xml:space="preserve">       </w:t>
+        <w:t xml:space="preserve">       X</w:t>
       </w:r>
     </w:p>
     <w:p>
@@ -2526,16 +2844,53 @@
           <w:vertAlign w:val="baseline"/>
           <w:rtl w:val="0"/>
         </w:rPr>
-        <w:t xml:space="preserve">       </w:t>
-      </w:r>
-    </w:p>
-    <w:p>
-      <w:pPr>
-        <w:pStyle w:val="Heading2"/>
-        <w:rPr/>
-      </w:pPr>
-      <w:r>
-        <w:rPr>
+        <w:t xml:space="preserve">       X</w:t>
+      </w:r>
+    </w:p>
+    <w:p>
+      <w:pPr>
+        <w:keepNext w:val="1"/>
+        <w:keepLines w:val="1"/>
+        <w:pageBreakBefore w:val="0"/>
+        <w:widowControl w:val="1"/>
+        <w:pBdr>
+          <w:top w:space="0" w:sz="0" w:val="nil"/>
+          <w:left w:space="0" w:sz="0" w:val="nil"/>
+          <w:bottom w:color="000000" w:space="1" w:sz="8" w:val="single"/>
+          <w:right w:space="0" w:sz="0" w:val="nil"/>
+          <w:between w:space="0" w:sz="0" w:val="nil"/>
+        </w:pBdr>
+        <w:shd w:fill="auto" w:val="clear"/>
+        <w:spacing w:after="240" w:before="240" w:line="276" w:lineRule="auto"/>
+        <w:ind w:left="0" w:right="0" w:firstLine="0"/>
+        <w:jc w:val="both"/>
+        <w:rPr>
+          <w:rFonts w:ascii="Calibri" w:cs="Calibri" w:eastAsia="Calibri" w:hAnsi="Calibri"/>
+          <w:b w:val="1"/>
+          <w:i w:val="0"/>
+          <w:smallCaps w:val="0"/>
+          <w:strike w:val="0"/>
+          <w:color w:val="000000"/>
+          <w:sz w:val="28"/>
+          <w:szCs w:val="28"/>
+          <w:u w:val="none"/>
+          <w:shd w:fill="auto" w:val="clear"/>
+          <w:vertAlign w:val="baseline"/>
+        </w:rPr>
+      </w:pPr>
+      <w:r>
+        <w:rPr>
+          <w:rFonts w:ascii="Calibri" w:cs="Calibri" w:eastAsia="Calibri" w:hAnsi="Calibri"/>
+          <w:b w:val="1"/>
+          <w:i w:val="0"/>
+          <w:smallCaps w:val="0"/>
+          <w:strike w:val="0"/>
+          <w:color w:val="000000"/>
+          <w:sz w:val="28"/>
+          <w:szCs w:val="28"/>
+          <w:u w:val="none"/>
+          <w:shd w:fill="auto" w:val="clear"/>
+          <w:vertAlign w:val="baseline"/>
           <w:rtl w:val="0"/>
         </w:rPr>
         <w:t xml:space="preserve">Functional requirements</w:t>
@@ -2560,11 +2915,48 @@
     </w:p>
     <w:p>
       <w:pPr>
-        <w:pStyle w:val="Heading2"/>
-        <w:rPr/>
-      </w:pPr>
-      <w:r>
-        <w:rPr>
+        <w:keepNext w:val="1"/>
+        <w:keepLines w:val="1"/>
+        <w:pageBreakBefore w:val="0"/>
+        <w:widowControl w:val="1"/>
+        <w:pBdr>
+          <w:top w:space="0" w:sz="0" w:val="nil"/>
+          <w:left w:space="0" w:sz="0" w:val="nil"/>
+          <w:bottom w:color="000000" w:space="1" w:sz="8" w:val="single"/>
+          <w:right w:space="0" w:sz="0" w:val="nil"/>
+          <w:between w:space="0" w:sz="0" w:val="nil"/>
+        </w:pBdr>
+        <w:shd w:fill="auto" w:val="clear"/>
+        <w:spacing w:after="240" w:before="240" w:line="276" w:lineRule="auto"/>
+        <w:ind w:left="0" w:right="0" w:firstLine="0"/>
+        <w:jc w:val="both"/>
+        <w:rPr>
+          <w:rFonts w:ascii="Calibri" w:cs="Calibri" w:eastAsia="Calibri" w:hAnsi="Calibri"/>
+          <w:b w:val="1"/>
+          <w:i w:val="0"/>
+          <w:smallCaps w:val="0"/>
+          <w:strike w:val="0"/>
+          <w:color w:val="000000"/>
+          <w:sz w:val="28"/>
+          <w:szCs w:val="28"/>
+          <w:u w:val="none"/>
+          <w:shd w:fill="auto" w:val="clear"/>
+          <w:vertAlign w:val="baseline"/>
+        </w:rPr>
+      </w:pPr>
+      <w:r>
+        <w:rPr>
+          <w:rFonts w:ascii="Calibri" w:cs="Calibri" w:eastAsia="Calibri" w:hAnsi="Calibri"/>
+          <w:b w:val="1"/>
+          <w:i w:val="0"/>
+          <w:smallCaps w:val="0"/>
+          <w:strike w:val="0"/>
+          <w:color w:val="000000"/>
+          <w:sz w:val="28"/>
+          <w:szCs w:val="28"/>
+          <w:u w:val="none"/>
+          <w:shd w:fill="auto" w:val="clear"/>
+          <w:vertAlign w:val="baseline"/>
           <w:rtl w:val="0"/>
         </w:rPr>
         <w:t xml:space="preserve">Non-functional requirements</w:t>
@@ -2589,11 +2981,48 @@
     </w:p>
     <w:p>
       <w:pPr>
-        <w:pStyle w:val="Heading2"/>
-        <w:rPr/>
-      </w:pPr>
-      <w:r>
-        <w:rPr>
+        <w:keepNext w:val="1"/>
+        <w:keepLines w:val="1"/>
+        <w:pageBreakBefore w:val="0"/>
+        <w:widowControl w:val="1"/>
+        <w:pBdr>
+          <w:top w:space="0" w:sz="0" w:val="nil"/>
+          <w:left w:space="0" w:sz="0" w:val="nil"/>
+          <w:bottom w:color="000000" w:space="1" w:sz="8" w:val="single"/>
+          <w:right w:space="0" w:sz="0" w:val="nil"/>
+          <w:between w:space="0" w:sz="0" w:val="nil"/>
+        </w:pBdr>
+        <w:shd w:fill="auto" w:val="clear"/>
+        <w:spacing w:after="240" w:before="240" w:line="276" w:lineRule="auto"/>
+        <w:ind w:left="0" w:right="0" w:firstLine="0"/>
+        <w:jc w:val="both"/>
+        <w:rPr>
+          <w:rFonts w:ascii="Calibri" w:cs="Calibri" w:eastAsia="Calibri" w:hAnsi="Calibri"/>
+          <w:b w:val="1"/>
+          <w:i w:val="0"/>
+          <w:smallCaps w:val="0"/>
+          <w:strike w:val="0"/>
+          <w:color w:val="000000"/>
+          <w:sz w:val="28"/>
+          <w:szCs w:val="28"/>
+          <w:u w:val="none"/>
+          <w:shd w:fill="auto" w:val="clear"/>
+          <w:vertAlign w:val="baseline"/>
+        </w:rPr>
+      </w:pPr>
+      <w:r>
+        <w:rPr>
+          <w:rFonts w:ascii="Calibri" w:cs="Calibri" w:eastAsia="Calibri" w:hAnsi="Calibri"/>
+          <w:b w:val="1"/>
+          <w:i w:val="0"/>
+          <w:smallCaps w:val="0"/>
+          <w:strike w:val="0"/>
+          <w:color w:val="000000"/>
+          <w:sz w:val="28"/>
+          <w:szCs w:val="28"/>
+          <w:u w:val="none"/>
+          <w:shd w:fill="auto" w:val="clear"/>
+          <w:vertAlign w:val="baseline"/>
           <w:rtl w:val="0"/>
         </w:rPr>
         <w:t xml:space="preserve">Testing requirements</w:t>
@@ -2803,16 +3232,53 @@
           <w:vertAlign w:val="baseline"/>
           <w:rtl w:val="0"/>
         </w:rPr>
-        <w:t xml:space="preserve">    </w:t>
-      </w:r>
-    </w:p>
-    <w:p>
-      <w:pPr>
-        <w:pStyle w:val="Heading2"/>
-        <w:rPr/>
-      </w:pPr>
-      <w:r>
-        <w:rPr>
+        <w:t xml:space="preserve">    X</w:t>
+      </w:r>
+    </w:p>
+    <w:p>
+      <w:pPr>
+        <w:keepNext w:val="1"/>
+        <w:keepLines w:val="1"/>
+        <w:pageBreakBefore w:val="0"/>
+        <w:widowControl w:val="1"/>
+        <w:pBdr>
+          <w:top w:space="0" w:sz="0" w:val="nil"/>
+          <w:left w:space="0" w:sz="0" w:val="nil"/>
+          <w:bottom w:color="000000" w:space="1" w:sz="8" w:val="single"/>
+          <w:right w:space="0" w:sz="0" w:val="nil"/>
+          <w:between w:space="0" w:sz="0" w:val="nil"/>
+        </w:pBdr>
+        <w:shd w:fill="auto" w:val="clear"/>
+        <w:spacing w:after="240" w:before="240" w:line="276" w:lineRule="auto"/>
+        <w:ind w:left="0" w:right="0" w:firstLine="0"/>
+        <w:jc w:val="both"/>
+        <w:rPr>
+          <w:rFonts w:ascii="Calibri" w:cs="Calibri" w:eastAsia="Calibri" w:hAnsi="Calibri"/>
+          <w:b w:val="1"/>
+          <w:i w:val="0"/>
+          <w:smallCaps w:val="0"/>
+          <w:strike w:val="0"/>
+          <w:color w:val="000000"/>
+          <w:sz w:val="28"/>
+          <w:szCs w:val="28"/>
+          <w:u w:val="none"/>
+          <w:shd w:fill="auto" w:val="clear"/>
+          <w:vertAlign w:val="baseline"/>
+        </w:rPr>
+      </w:pPr>
+      <w:r>
+        <w:rPr>
+          <w:rFonts w:ascii="Calibri" w:cs="Calibri" w:eastAsia="Calibri" w:hAnsi="Calibri"/>
+          <w:b w:val="1"/>
+          <w:i w:val="0"/>
+          <w:smallCaps w:val="0"/>
+          <w:strike w:val="0"/>
+          <w:color w:val="000000"/>
+          <w:sz w:val="28"/>
+          <w:szCs w:val="28"/>
+          <w:u w:val="none"/>
+          <w:shd w:fill="auto" w:val="clear"/>
+          <w:vertAlign w:val="baseline"/>
           <w:rtl w:val="0"/>
         </w:rPr>
         <w:t xml:space="preserve">Managerial requirements</w:t>
@@ -2834,21 +3300,51 @@
     </w:p>
     <w:p>
       <w:pPr>
-        <w:pStyle w:val="Heading1"/>
+        <w:keepNext w:val="1"/>
+        <w:keepLines w:val="1"/>
+        <w:pageBreakBefore w:val="1"/>
+        <w:widowControl w:val="1"/>
         <w:pBdr>
           <w:top w:color="000000" w:space="1" w:sz="8" w:val="single"/>
           <w:left w:color="000000" w:space="4" w:sz="8" w:val="single"/>
           <w:bottom w:color="000000" w:space="1" w:sz="4" w:val="single"/>
           <w:right w:color="000000" w:space="4" w:sz="8" w:val="single"/>
-        </w:pBdr>
+          <w:between w:space="0" w:sz="0" w:val="nil"/>
+        </w:pBdr>
+        <w:shd w:fill="auto" w:val="clear"/>
         <w:tabs>
           <w:tab w:val="left" w:leader="none" w:pos="284"/>
         </w:tabs>
-        <w:spacing w:before="0" w:lineRule="auto"/>
-        <w:rPr/>
-      </w:pPr>
-      <w:r>
-        <w:rPr>
+        <w:spacing w:after="240" w:before="0" w:line="276" w:lineRule="auto"/>
+        <w:ind w:left="0" w:right="0" w:firstLine="0"/>
+        <w:jc w:val="both"/>
+        <w:rPr>
+          <w:rFonts w:ascii="Calibri" w:cs="Calibri" w:eastAsia="Calibri" w:hAnsi="Calibri"/>
+          <w:b w:val="1"/>
+          <w:i w:val="0"/>
+          <w:smallCaps w:val="0"/>
+          <w:strike w:val="0"/>
+          <w:color w:val="000000"/>
+          <w:sz w:val="36"/>
+          <w:szCs w:val="36"/>
+          <w:u w:val="none"/>
+          <w:shd w:fill="auto" w:val="clear"/>
+          <w:vertAlign w:val="baseline"/>
+        </w:rPr>
+      </w:pPr>
+      <w:r>
+        <w:rPr>
+          <w:rFonts w:ascii="Calibri" w:cs="Calibri" w:eastAsia="Calibri" w:hAnsi="Calibri"/>
+          <w:b w:val="1"/>
+          <w:i w:val="0"/>
+          <w:smallCaps w:val="0"/>
+          <w:strike w:val="0"/>
+          <w:color w:val="000000"/>
+          <w:sz w:val="36"/>
+          <w:szCs w:val="36"/>
+          <w:u w:val="none"/>
+          <w:shd w:fill="auto" w:val="clear"/>
+          <w:vertAlign w:val="baseline"/>
           <w:rtl w:val="0"/>
         </w:rPr>
         <w:t xml:space="preserve">MANDATORY Deliverable D03: implementing features</w:t>
@@ -2856,11 +3352,48 @@
     </w:p>
     <w:p>
       <w:pPr>
-        <w:pStyle w:val="Heading2"/>
-        <w:rPr/>
-      </w:pPr>
-      <w:r>
-        <w:rPr>
+        <w:keepNext w:val="1"/>
+        <w:keepLines w:val="1"/>
+        <w:pageBreakBefore w:val="0"/>
+        <w:widowControl w:val="1"/>
+        <w:pBdr>
+          <w:top w:space="0" w:sz="0" w:val="nil"/>
+          <w:left w:space="0" w:sz="0" w:val="nil"/>
+          <w:bottom w:color="000000" w:space="1" w:sz="8" w:val="single"/>
+          <w:right w:space="0" w:sz="0" w:val="nil"/>
+          <w:between w:space="0" w:sz="0" w:val="nil"/>
+        </w:pBdr>
+        <w:shd w:fill="auto" w:val="clear"/>
+        <w:spacing w:after="240" w:before="240" w:line="276" w:lineRule="auto"/>
+        <w:ind w:left="0" w:right="0" w:firstLine="0"/>
+        <w:jc w:val="both"/>
+        <w:rPr>
+          <w:rFonts w:ascii="Calibri" w:cs="Calibri" w:eastAsia="Calibri" w:hAnsi="Calibri"/>
+          <w:b w:val="1"/>
+          <w:i w:val="0"/>
+          <w:smallCaps w:val="0"/>
+          <w:strike w:val="0"/>
+          <w:color w:val="000000"/>
+          <w:sz w:val="28"/>
+          <w:szCs w:val="28"/>
+          <w:u w:val="none"/>
+          <w:shd w:fill="auto" w:val="clear"/>
+          <w:vertAlign w:val="baseline"/>
+        </w:rPr>
+      </w:pPr>
+      <w:r>
+        <w:rPr>
+          <w:rFonts w:ascii="Calibri" w:cs="Calibri" w:eastAsia="Calibri" w:hAnsi="Calibri"/>
+          <w:b w:val="1"/>
+          <w:i w:val="0"/>
+          <w:smallCaps w:val="0"/>
+          <w:strike w:val="0"/>
+          <w:color w:val="000000"/>
+          <w:sz w:val="28"/>
+          <w:szCs w:val="28"/>
+          <w:u w:val="none"/>
+          <w:shd w:fill="auto" w:val="clear"/>
+          <w:vertAlign w:val="baseline"/>
           <w:rtl w:val="0"/>
         </w:rPr>
         <w:t xml:space="preserve">Information requirements</w:t>
@@ -2885,11 +3418,48 @@
     </w:p>
     <w:p>
       <w:pPr>
-        <w:pStyle w:val="Heading2"/>
-        <w:rPr/>
-      </w:pPr>
-      <w:r>
-        <w:rPr>
+        <w:keepNext w:val="1"/>
+        <w:keepLines w:val="1"/>
+        <w:pageBreakBefore w:val="0"/>
+        <w:widowControl w:val="1"/>
+        <w:pBdr>
+          <w:top w:space="0" w:sz="0" w:val="nil"/>
+          <w:left w:space="0" w:sz="0" w:val="nil"/>
+          <w:bottom w:color="000000" w:space="1" w:sz="8" w:val="single"/>
+          <w:right w:space="0" w:sz="0" w:val="nil"/>
+          <w:between w:space="0" w:sz="0" w:val="nil"/>
+        </w:pBdr>
+        <w:shd w:fill="auto" w:val="clear"/>
+        <w:spacing w:after="240" w:before="240" w:line="276" w:lineRule="auto"/>
+        <w:ind w:left="0" w:right="0" w:firstLine="0"/>
+        <w:jc w:val="both"/>
+        <w:rPr>
+          <w:rFonts w:ascii="Calibri" w:cs="Calibri" w:eastAsia="Calibri" w:hAnsi="Calibri"/>
+          <w:b w:val="1"/>
+          <w:i w:val="0"/>
+          <w:smallCaps w:val="0"/>
+          <w:strike w:val="0"/>
+          <w:color w:val="000000"/>
+          <w:sz w:val="28"/>
+          <w:szCs w:val="28"/>
+          <w:u w:val="none"/>
+          <w:shd w:fill="auto" w:val="clear"/>
+          <w:vertAlign w:val="baseline"/>
+        </w:rPr>
+      </w:pPr>
+      <w:r>
+        <w:rPr>
+          <w:rFonts w:ascii="Calibri" w:cs="Calibri" w:eastAsia="Calibri" w:hAnsi="Calibri"/>
+          <w:b w:val="1"/>
+          <w:i w:val="0"/>
+          <w:smallCaps w:val="0"/>
+          <w:strike w:val="0"/>
+          <w:color w:val="000000"/>
+          <w:sz w:val="28"/>
+          <w:szCs w:val="28"/>
+          <w:u w:val="none"/>
+          <w:shd w:fill="auto" w:val="clear"/>
+          <w:vertAlign w:val="baseline"/>
           <w:rtl w:val="0"/>
         </w:rPr>
         <w:t xml:space="preserve">Functional requirements</w:t>
@@ -4202,11 +4772,48 @@
     </w:p>
     <w:p>
       <w:pPr>
-        <w:pStyle w:val="Heading2"/>
-        <w:rPr/>
-      </w:pPr>
-      <w:r>
-        <w:rPr>
+        <w:keepNext w:val="1"/>
+        <w:keepLines w:val="1"/>
+        <w:pageBreakBefore w:val="0"/>
+        <w:widowControl w:val="1"/>
+        <w:pBdr>
+          <w:top w:space="0" w:sz="0" w:val="nil"/>
+          <w:left w:space="0" w:sz="0" w:val="nil"/>
+          <w:bottom w:color="000000" w:space="1" w:sz="8" w:val="single"/>
+          <w:right w:space="0" w:sz="0" w:val="nil"/>
+          <w:between w:space="0" w:sz="0" w:val="nil"/>
+        </w:pBdr>
+        <w:shd w:fill="auto" w:val="clear"/>
+        <w:spacing w:after="240" w:before="240" w:line="276" w:lineRule="auto"/>
+        <w:ind w:left="0" w:right="0" w:firstLine="0"/>
+        <w:jc w:val="both"/>
+        <w:rPr>
+          <w:rFonts w:ascii="Calibri" w:cs="Calibri" w:eastAsia="Calibri" w:hAnsi="Calibri"/>
+          <w:b w:val="1"/>
+          <w:i w:val="0"/>
+          <w:smallCaps w:val="0"/>
+          <w:strike w:val="0"/>
+          <w:color w:val="000000"/>
+          <w:sz w:val="28"/>
+          <w:szCs w:val="28"/>
+          <w:u w:val="none"/>
+          <w:shd w:fill="auto" w:val="clear"/>
+          <w:vertAlign w:val="baseline"/>
+        </w:rPr>
+      </w:pPr>
+      <w:r>
+        <w:rPr>
+          <w:rFonts w:ascii="Calibri" w:cs="Calibri" w:eastAsia="Calibri" w:hAnsi="Calibri"/>
+          <w:b w:val="1"/>
+          <w:i w:val="0"/>
+          <w:smallCaps w:val="0"/>
+          <w:strike w:val="0"/>
+          <w:color w:val="000000"/>
+          <w:sz w:val="28"/>
+          <w:szCs w:val="28"/>
+          <w:u w:val="none"/>
+          <w:shd w:fill="auto" w:val="clear"/>
+          <w:vertAlign w:val="baseline"/>
           <w:rtl w:val="0"/>
         </w:rPr>
         <w:t xml:space="preserve">Non-functional requirements</w:t>
@@ -4231,11 +4838,48 @@
     </w:p>
     <w:p>
       <w:pPr>
-        <w:pStyle w:val="Heading2"/>
-        <w:rPr/>
-      </w:pPr>
-      <w:r>
-        <w:rPr>
+        <w:keepNext w:val="1"/>
+        <w:keepLines w:val="1"/>
+        <w:pageBreakBefore w:val="0"/>
+        <w:widowControl w:val="1"/>
+        <w:pBdr>
+          <w:top w:space="0" w:sz="0" w:val="nil"/>
+          <w:left w:space="0" w:sz="0" w:val="nil"/>
+          <w:bottom w:color="000000" w:space="1" w:sz="8" w:val="single"/>
+          <w:right w:space="0" w:sz="0" w:val="nil"/>
+          <w:between w:space="0" w:sz="0" w:val="nil"/>
+        </w:pBdr>
+        <w:shd w:fill="auto" w:val="clear"/>
+        <w:spacing w:after="240" w:before="240" w:line="276" w:lineRule="auto"/>
+        <w:ind w:left="0" w:right="0" w:firstLine="0"/>
+        <w:jc w:val="both"/>
+        <w:rPr>
+          <w:rFonts w:ascii="Calibri" w:cs="Calibri" w:eastAsia="Calibri" w:hAnsi="Calibri"/>
+          <w:b w:val="1"/>
+          <w:i w:val="0"/>
+          <w:smallCaps w:val="0"/>
+          <w:strike w:val="0"/>
+          <w:color w:val="000000"/>
+          <w:sz w:val="28"/>
+          <w:szCs w:val="28"/>
+          <w:u w:val="none"/>
+          <w:shd w:fill="auto" w:val="clear"/>
+          <w:vertAlign w:val="baseline"/>
+        </w:rPr>
+      </w:pPr>
+      <w:r>
+        <w:rPr>
+          <w:rFonts w:ascii="Calibri" w:cs="Calibri" w:eastAsia="Calibri" w:hAnsi="Calibri"/>
+          <w:b w:val="1"/>
+          <w:i w:val="0"/>
+          <w:smallCaps w:val="0"/>
+          <w:strike w:val="0"/>
+          <w:color w:val="000000"/>
+          <w:sz w:val="28"/>
+          <w:szCs w:val="28"/>
+          <w:u w:val="none"/>
+          <w:shd w:fill="auto" w:val="clear"/>
+          <w:vertAlign w:val="baseline"/>
           <w:rtl w:val="0"/>
         </w:rPr>
         <w:t xml:space="preserve">Testing requirements</w:t>
@@ -4257,11 +4901,48 @@
     </w:p>
     <w:p>
       <w:pPr>
-        <w:pStyle w:val="Heading2"/>
-        <w:rPr/>
-      </w:pPr>
-      <w:r>
-        <w:rPr>
+        <w:keepNext w:val="1"/>
+        <w:keepLines w:val="1"/>
+        <w:pageBreakBefore w:val="0"/>
+        <w:widowControl w:val="1"/>
+        <w:pBdr>
+          <w:top w:space="0" w:sz="0" w:val="nil"/>
+          <w:left w:space="0" w:sz="0" w:val="nil"/>
+          <w:bottom w:color="000000" w:space="1" w:sz="8" w:val="single"/>
+          <w:right w:space="0" w:sz="0" w:val="nil"/>
+          <w:between w:space="0" w:sz="0" w:val="nil"/>
+        </w:pBdr>
+        <w:shd w:fill="auto" w:val="clear"/>
+        <w:spacing w:after="240" w:before="240" w:line="276" w:lineRule="auto"/>
+        <w:ind w:left="0" w:right="0" w:firstLine="0"/>
+        <w:jc w:val="both"/>
+        <w:rPr>
+          <w:rFonts w:ascii="Calibri" w:cs="Calibri" w:eastAsia="Calibri" w:hAnsi="Calibri"/>
+          <w:b w:val="1"/>
+          <w:i w:val="0"/>
+          <w:smallCaps w:val="0"/>
+          <w:strike w:val="0"/>
+          <w:color w:val="000000"/>
+          <w:sz w:val="28"/>
+          <w:szCs w:val="28"/>
+          <w:u w:val="none"/>
+          <w:shd w:fill="auto" w:val="clear"/>
+          <w:vertAlign w:val="baseline"/>
+        </w:rPr>
+      </w:pPr>
+      <w:r>
+        <w:rPr>
+          <w:rFonts w:ascii="Calibri" w:cs="Calibri" w:eastAsia="Calibri" w:hAnsi="Calibri"/>
+          <w:b w:val="1"/>
+          <w:i w:val="0"/>
+          <w:smallCaps w:val="0"/>
+          <w:strike w:val="0"/>
+          <w:color w:val="000000"/>
+          <w:sz w:val="28"/>
+          <w:szCs w:val="28"/>
+          <w:u w:val="none"/>
+          <w:shd w:fill="auto" w:val="clear"/>
+          <w:vertAlign w:val="baseline"/>
           <w:rtl w:val="0"/>
         </w:rPr>
         <w:t xml:space="preserve">Managerial requirements</w:t>
@@ -4283,15 +4964,51 @@
     </w:p>
     <w:p>
       <w:pPr>
-        <w:pStyle w:val="Heading1"/>
+        <w:keepNext w:val="1"/>
+        <w:keepLines w:val="1"/>
+        <w:pageBreakBefore w:val="1"/>
+        <w:widowControl w:val="1"/>
+        <w:pBdr>
+          <w:top w:color="000000" w:space="1" w:sz="8" w:val="single"/>
+          <w:left w:color="000000" w:space="4" w:sz="8" w:val="single"/>
+          <w:bottom w:color="000000" w:space="1" w:sz="8" w:val="single"/>
+          <w:right w:color="000000" w:space="4" w:sz="8" w:val="single"/>
+          <w:between w:space="0" w:sz="0" w:val="nil"/>
+        </w:pBdr>
+        <w:shd w:fill="auto" w:val="clear"/>
         <w:tabs>
           <w:tab w:val="left" w:leader="none" w:pos="284"/>
         </w:tabs>
-        <w:spacing w:before="0" w:lineRule="auto"/>
-        <w:rPr/>
-      </w:pPr>
-      <w:r>
-        <w:rPr>
+        <w:spacing w:after="240" w:before="0" w:line="276" w:lineRule="auto"/>
+        <w:ind w:left="0" w:right="0" w:firstLine="0"/>
+        <w:jc w:val="both"/>
+        <w:rPr>
+          <w:rFonts w:ascii="Calibri" w:cs="Calibri" w:eastAsia="Calibri" w:hAnsi="Calibri"/>
+          <w:b w:val="1"/>
+          <w:i w:val="0"/>
+          <w:smallCaps w:val="0"/>
+          <w:strike w:val="0"/>
+          <w:color w:val="000000"/>
+          <w:sz w:val="36"/>
+          <w:szCs w:val="36"/>
+          <w:u w:val="none"/>
+          <w:shd w:fill="auto" w:val="clear"/>
+          <w:vertAlign w:val="baseline"/>
+        </w:rPr>
+      </w:pPr>
+      <w:r>
+        <w:rPr>
+          <w:rFonts w:ascii="Calibri" w:cs="Calibri" w:eastAsia="Calibri" w:hAnsi="Calibri"/>
+          <w:b w:val="1"/>
+          <w:i w:val="0"/>
+          <w:smallCaps w:val="0"/>
+          <w:strike w:val="0"/>
+          <w:color w:val="000000"/>
+          <w:sz w:val="36"/>
+          <w:szCs w:val="36"/>
+          <w:u w:val="none"/>
+          <w:shd w:fill="auto" w:val="clear"/>
+          <w:vertAlign w:val="baseline"/>
           <w:rtl w:val="0"/>
         </w:rPr>
         <w:t xml:space="preserve">MANDATORY Deliverable D04: formal testing</w:t>
@@ -4299,11 +5016,48 @@
     </w:p>
     <w:p>
       <w:pPr>
-        <w:pStyle w:val="Heading2"/>
-        <w:rPr/>
-      </w:pPr>
-      <w:r>
-        <w:rPr>
+        <w:keepNext w:val="1"/>
+        <w:keepLines w:val="1"/>
+        <w:pageBreakBefore w:val="0"/>
+        <w:widowControl w:val="1"/>
+        <w:pBdr>
+          <w:top w:space="0" w:sz="0" w:val="nil"/>
+          <w:left w:space="0" w:sz="0" w:val="nil"/>
+          <w:bottom w:color="000000" w:space="1" w:sz="8" w:val="single"/>
+          <w:right w:space="0" w:sz="0" w:val="nil"/>
+          <w:between w:space="0" w:sz="0" w:val="nil"/>
+        </w:pBdr>
+        <w:shd w:fill="auto" w:val="clear"/>
+        <w:spacing w:after="240" w:before="240" w:line="276" w:lineRule="auto"/>
+        <w:ind w:left="0" w:right="0" w:firstLine="0"/>
+        <w:jc w:val="both"/>
+        <w:rPr>
+          <w:rFonts w:ascii="Calibri" w:cs="Calibri" w:eastAsia="Calibri" w:hAnsi="Calibri"/>
+          <w:b w:val="1"/>
+          <w:i w:val="0"/>
+          <w:smallCaps w:val="0"/>
+          <w:strike w:val="0"/>
+          <w:color w:val="000000"/>
+          <w:sz w:val="28"/>
+          <w:szCs w:val="28"/>
+          <w:u w:val="none"/>
+          <w:shd w:fill="auto" w:val="clear"/>
+          <w:vertAlign w:val="baseline"/>
+        </w:rPr>
+      </w:pPr>
+      <w:r>
+        <w:rPr>
+          <w:rFonts w:ascii="Calibri" w:cs="Calibri" w:eastAsia="Calibri" w:hAnsi="Calibri"/>
+          <w:b w:val="1"/>
+          <w:i w:val="0"/>
+          <w:smallCaps w:val="0"/>
+          <w:strike w:val="0"/>
+          <w:color w:val="000000"/>
+          <w:sz w:val="28"/>
+          <w:szCs w:val="28"/>
+          <w:u w:val="none"/>
+          <w:shd w:fill="auto" w:val="clear"/>
+          <w:vertAlign w:val="baseline"/>
           <w:rtl w:val="0"/>
         </w:rPr>
         <w:t xml:space="preserve">Information requirements </w:t>
@@ -4325,11 +5079,48 @@
     </w:p>
     <w:p>
       <w:pPr>
-        <w:pStyle w:val="Heading2"/>
-        <w:rPr/>
-      </w:pPr>
-      <w:r>
-        <w:rPr>
+        <w:keepNext w:val="1"/>
+        <w:keepLines w:val="1"/>
+        <w:pageBreakBefore w:val="0"/>
+        <w:widowControl w:val="1"/>
+        <w:pBdr>
+          <w:top w:space="0" w:sz="0" w:val="nil"/>
+          <w:left w:space="0" w:sz="0" w:val="nil"/>
+          <w:bottom w:color="000000" w:space="1" w:sz="8" w:val="single"/>
+          <w:right w:space="0" w:sz="0" w:val="nil"/>
+          <w:between w:space="0" w:sz="0" w:val="nil"/>
+        </w:pBdr>
+        <w:shd w:fill="auto" w:val="clear"/>
+        <w:spacing w:after="240" w:before="240" w:line="276" w:lineRule="auto"/>
+        <w:ind w:left="0" w:right="0" w:firstLine="0"/>
+        <w:jc w:val="both"/>
+        <w:rPr>
+          <w:rFonts w:ascii="Calibri" w:cs="Calibri" w:eastAsia="Calibri" w:hAnsi="Calibri"/>
+          <w:b w:val="1"/>
+          <w:i w:val="0"/>
+          <w:smallCaps w:val="0"/>
+          <w:strike w:val="0"/>
+          <w:color w:val="000000"/>
+          <w:sz w:val="28"/>
+          <w:szCs w:val="28"/>
+          <w:u w:val="none"/>
+          <w:shd w:fill="auto" w:val="clear"/>
+          <w:vertAlign w:val="baseline"/>
+        </w:rPr>
+      </w:pPr>
+      <w:r>
+        <w:rPr>
+          <w:rFonts w:ascii="Calibri" w:cs="Calibri" w:eastAsia="Calibri" w:hAnsi="Calibri"/>
+          <w:b w:val="1"/>
+          <w:i w:val="0"/>
+          <w:smallCaps w:val="0"/>
+          <w:strike w:val="0"/>
+          <w:color w:val="000000"/>
+          <w:sz w:val="28"/>
+          <w:szCs w:val="28"/>
+          <w:u w:val="none"/>
+          <w:shd w:fill="auto" w:val="clear"/>
+          <w:vertAlign w:val="baseline"/>
           <w:rtl w:val="0"/>
         </w:rPr>
         <w:t xml:space="preserve">Functional requirements</w:t>
@@ -4351,11 +5142,48 @@
     </w:p>
     <w:p>
       <w:pPr>
-        <w:pStyle w:val="Heading2"/>
-        <w:rPr/>
-      </w:pPr>
-      <w:r>
-        <w:rPr>
+        <w:keepNext w:val="1"/>
+        <w:keepLines w:val="1"/>
+        <w:pageBreakBefore w:val="0"/>
+        <w:widowControl w:val="1"/>
+        <w:pBdr>
+          <w:top w:space="0" w:sz="0" w:val="nil"/>
+          <w:left w:space="0" w:sz="0" w:val="nil"/>
+          <w:bottom w:color="000000" w:space="1" w:sz="8" w:val="single"/>
+          <w:right w:space="0" w:sz="0" w:val="nil"/>
+          <w:between w:space="0" w:sz="0" w:val="nil"/>
+        </w:pBdr>
+        <w:shd w:fill="auto" w:val="clear"/>
+        <w:spacing w:after="240" w:before="240" w:line="276" w:lineRule="auto"/>
+        <w:ind w:left="0" w:right="0" w:firstLine="0"/>
+        <w:jc w:val="both"/>
+        <w:rPr>
+          <w:rFonts w:ascii="Calibri" w:cs="Calibri" w:eastAsia="Calibri" w:hAnsi="Calibri"/>
+          <w:b w:val="1"/>
+          <w:i w:val="0"/>
+          <w:smallCaps w:val="0"/>
+          <w:strike w:val="0"/>
+          <w:color w:val="000000"/>
+          <w:sz w:val="28"/>
+          <w:szCs w:val="28"/>
+          <w:u w:val="none"/>
+          <w:shd w:fill="auto" w:val="clear"/>
+          <w:vertAlign w:val="baseline"/>
+        </w:rPr>
+      </w:pPr>
+      <w:r>
+        <w:rPr>
+          <w:rFonts w:ascii="Calibri" w:cs="Calibri" w:eastAsia="Calibri" w:hAnsi="Calibri"/>
+          <w:b w:val="1"/>
+          <w:i w:val="0"/>
+          <w:smallCaps w:val="0"/>
+          <w:strike w:val="0"/>
+          <w:color w:val="000000"/>
+          <w:sz w:val="28"/>
+          <w:szCs w:val="28"/>
+          <w:u w:val="none"/>
+          <w:shd w:fill="auto" w:val="clear"/>
+          <w:vertAlign w:val="baseline"/>
           <w:rtl w:val="0"/>
         </w:rPr>
         <w:t xml:space="preserve">Non-functional requirements</w:t>
@@ -4377,11 +5205,48 @@
     </w:p>
     <w:p>
       <w:pPr>
-        <w:pStyle w:val="Heading2"/>
-        <w:rPr/>
-      </w:pPr>
-      <w:r>
-        <w:rPr>
+        <w:keepNext w:val="1"/>
+        <w:keepLines w:val="1"/>
+        <w:pageBreakBefore w:val="0"/>
+        <w:widowControl w:val="1"/>
+        <w:pBdr>
+          <w:top w:space="0" w:sz="0" w:val="nil"/>
+          <w:left w:space="0" w:sz="0" w:val="nil"/>
+          <w:bottom w:color="000000" w:space="1" w:sz="8" w:val="single"/>
+          <w:right w:space="0" w:sz="0" w:val="nil"/>
+          <w:between w:space="0" w:sz="0" w:val="nil"/>
+        </w:pBdr>
+        <w:shd w:fill="auto" w:val="clear"/>
+        <w:spacing w:after="240" w:before="240" w:line="276" w:lineRule="auto"/>
+        <w:ind w:left="0" w:right="0" w:firstLine="0"/>
+        <w:jc w:val="both"/>
+        <w:rPr>
+          <w:rFonts w:ascii="Calibri" w:cs="Calibri" w:eastAsia="Calibri" w:hAnsi="Calibri"/>
+          <w:b w:val="1"/>
+          <w:i w:val="0"/>
+          <w:smallCaps w:val="0"/>
+          <w:strike w:val="0"/>
+          <w:color w:val="000000"/>
+          <w:sz w:val="28"/>
+          <w:szCs w:val="28"/>
+          <w:u w:val="none"/>
+          <w:shd w:fill="auto" w:val="clear"/>
+          <w:vertAlign w:val="baseline"/>
+        </w:rPr>
+      </w:pPr>
+      <w:r>
+        <w:rPr>
+          <w:rFonts w:ascii="Calibri" w:cs="Calibri" w:eastAsia="Calibri" w:hAnsi="Calibri"/>
+          <w:b w:val="1"/>
+          <w:i w:val="0"/>
+          <w:smallCaps w:val="0"/>
+          <w:strike w:val="0"/>
+          <w:color w:val="000000"/>
+          <w:sz w:val="28"/>
+          <w:szCs w:val="28"/>
+          <w:u w:val="none"/>
+          <w:shd w:fill="auto" w:val="clear"/>
+          <w:vertAlign w:val="baseline"/>
           <w:rtl w:val="0"/>
         </w:rPr>
         <w:t xml:space="preserve">Testing requirements</w:t>
@@ -4494,11 +5359,48 @@
     </w:p>
     <w:p>
       <w:pPr>
-        <w:pStyle w:val="Heading2"/>
-        <w:rPr/>
-      </w:pPr>
-      <w:r>
-        <w:rPr>
+        <w:keepNext w:val="1"/>
+        <w:keepLines w:val="1"/>
+        <w:pageBreakBefore w:val="0"/>
+        <w:widowControl w:val="1"/>
+        <w:pBdr>
+          <w:top w:space="0" w:sz="0" w:val="nil"/>
+          <w:left w:space="0" w:sz="0" w:val="nil"/>
+          <w:bottom w:color="000000" w:space="1" w:sz="8" w:val="single"/>
+          <w:right w:space="0" w:sz="0" w:val="nil"/>
+          <w:between w:space="0" w:sz="0" w:val="nil"/>
+        </w:pBdr>
+        <w:shd w:fill="auto" w:val="clear"/>
+        <w:spacing w:after="240" w:before="240" w:line="276" w:lineRule="auto"/>
+        <w:ind w:left="0" w:right="0" w:firstLine="0"/>
+        <w:jc w:val="both"/>
+        <w:rPr>
+          <w:rFonts w:ascii="Calibri" w:cs="Calibri" w:eastAsia="Calibri" w:hAnsi="Calibri"/>
+          <w:b w:val="1"/>
+          <w:i w:val="0"/>
+          <w:smallCaps w:val="0"/>
+          <w:strike w:val="0"/>
+          <w:color w:val="000000"/>
+          <w:sz w:val="28"/>
+          <w:szCs w:val="28"/>
+          <w:u w:val="none"/>
+          <w:shd w:fill="auto" w:val="clear"/>
+          <w:vertAlign w:val="baseline"/>
+        </w:rPr>
+      </w:pPr>
+      <w:r>
+        <w:rPr>
+          <w:rFonts w:ascii="Calibri" w:cs="Calibri" w:eastAsia="Calibri" w:hAnsi="Calibri"/>
+          <w:b w:val="1"/>
+          <w:i w:val="0"/>
+          <w:smallCaps w:val="0"/>
+          <w:strike w:val="0"/>
+          <w:color w:val="000000"/>
+          <w:sz w:val="28"/>
+          <w:szCs w:val="28"/>
+          <w:u w:val="none"/>
+          <w:shd w:fill="auto" w:val="clear"/>
+          <w:vertAlign w:val="baseline"/>
           <w:rtl w:val="0"/>
         </w:rPr>
         <w:t xml:space="preserve">Managerial requirements</w:t>
@@ -4616,12 +5518,48 @@
     </w:p>
     <w:p>
       <w:pPr>
-        <w:pStyle w:val="Heading1"/>
-        <w:spacing w:before="0" w:lineRule="auto"/>
-        <w:rPr/>
-      </w:pPr>
-      <w:r>
-        <w:rPr>
+        <w:keepNext w:val="1"/>
+        <w:keepLines w:val="1"/>
+        <w:pageBreakBefore w:val="1"/>
+        <w:widowControl w:val="1"/>
+        <w:pBdr>
+          <w:top w:color="000000" w:space="1" w:sz="8" w:val="single"/>
+          <w:left w:color="000000" w:space="4" w:sz="8" w:val="single"/>
+          <w:bottom w:color="000000" w:space="1" w:sz="8" w:val="single"/>
+          <w:right w:color="000000" w:space="4" w:sz="8" w:val="single"/>
+          <w:between w:space="0" w:sz="0" w:val="nil"/>
+        </w:pBdr>
+        <w:shd w:fill="auto" w:val="clear"/>
+        <w:spacing w:after="240" w:before="0" w:line="276" w:lineRule="auto"/>
+        <w:ind w:left="0" w:right="0" w:firstLine="0"/>
+        <w:jc w:val="both"/>
+        <w:rPr>
+          <w:rFonts w:ascii="Calibri" w:cs="Calibri" w:eastAsia="Calibri" w:hAnsi="Calibri"/>
+          <w:b w:val="1"/>
+          <w:i w:val="0"/>
+          <w:smallCaps w:val="0"/>
+          <w:strike w:val="0"/>
+          <w:color w:val="000000"/>
+          <w:sz w:val="36"/>
+          <w:szCs w:val="36"/>
+          <w:u w:val="none"/>
+          <w:shd w:fill="auto" w:val="clear"/>
+          <w:vertAlign w:val="baseline"/>
+        </w:rPr>
+      </w:pPr>
+      <w:r>
+        <w:rPr>
+          <w:rFonts w:ascii="Calibri" w:cs="Calibri" w:eastAsia="Calibri" w:hAnsi="Calibri"/>
+          <w:b w:val="1"/>
+          <w:i w:val="0"/>
+          <w:smallCaps w:val="0"/>
+          <w:strike w:val="0"/>
+          <w:color w:val="000000"/>
+          <w:sz w:val="36"/>
+          <w:szCs w:val="36"/>
+          <w:u w:val="none"/>
+          <w:shd w:fill="auto" w:val="clear"/>
+          <w:vertAlign w:val="baseline"/>
           <w:rtl w:val="0"/>
         </w:rPr>
         <w:t xml:space="preserve">SUPPLEMENTARY Deliverable D01: introduction</w:t>
@@ -4629,11 +5567,48 @@
     </w:p>
     <w:p>
       <w:pPr>
-        <w:pStyle w:val="Heading2"/>
-        <w:rPr/>
-      </w:pPr>
-      <w:r>
-        <w:rPr>
+        <w:keepNext w:val="1"/>
+        <w:keepLines w:val="1"/>
+        <w:pageBreakBefore w:val="0"/>
+        <w:widowControl w:val="1"/>
+        <w:pBdr>
+          <w:top w:space="0" w:sz="0" w:val="nil"/>
+          <w:left w:space="0" w:sz="0" w:val="nil"/>
+          <w:bottom w:color="000000" w:space="1" w:sz="8" w:val="single"/>
+          <w:right w:space="0" w:sz="0" w:val="nil"/>
+          <w:between w:space="0" w:sz="0" w:val="nil"/>
+        </w:pBdr>
+        <w:shd w:fill="auto" w:val="clear"/>
+        <w:spacing w:after="240" w:before="240" w:line="276" w:lineRule="auto"/>
+        <w:ind w:left="0" w:right="0" w:firstLine="0"/>
+        <w:jc w:val="both"/>
+        <w:rPr>
+          <w:rFonts w:ascii="Calibri" w:cs="Calibri" w:eastAsia="Calibri" w:hAnsi="Calibri"/>
+          <w:b w:val="1"/>
+          <w:i w:val="0"/>
+          <w:smallCaps w:val="0"/>
+          <w:strike w:val="0"/>
+          <w:color w:val="000000"/>
+          <w:sz w:val="28"/>
+          <w:szCs w:val="28"/>
+          <w:u w:val="none"/>
+          <w:shd w:fill="auto" w:val="clear"/>
+          <w:vertAlign w:val="baseline"/>
+        </w:rPr>
+      </w:pPr>
+      <w:r>
+        <w:rPr>
+          <w:rFonts w:ascii="Calibri" w:cs="Calibri" w:eastAsia="Calibri" w:hAnsi="Calibri"/>
+          <w:b w:val="1"/>
+          <w:i w:val="0"/>
+          <w:smallCaps w:val="0"/>
+          <w:strike w:val="0"/>
+          <w:color w:val="000000"/>
+          <w:sz w:val="28"/>
+          <w:szCs w:val="28"/>
+          <w:u w:val="none"/>
+          <w:shd w:fill="auto" w:val="clear"/>
+          <w:vertAlign w:val="baseline"/>
           <w:rtl w:val="0"/>
         </w:rPr>
         <w:t xml:space="preserve">Information requirements </w:t>
@@ -4658,11 +5633,48 @@
     </w:p>
     <w:p>
       <w:pPr>
-        <w:pStyle w:val="Heading2"/>
-        <w:rPr/>
-      </w:pPr>
-      <w:r>
-        <w:rPr>
+        <w:keepNext w:val="1"/>
+        <w:keepLines w:val="1"/>
+        <w:pageBreakBefore w:val="0"/>
+        <w:widowControl w:val="1"/>
+        <w:pBdr>
+          <w:top w:space="0" w:sz="0" w:val="nil"/>
+          <w:left w:space="0" w:sz="0" w:val="nil"/>
+          <w:bottom w:color="000000" w:space="1" w:sz="8" w:val="single"/>
+          <w:right w:space="0" w:sz="0" w:val="nil"/>
+          <w:between w:space="0" w:sz="0" w:val="nil"/>
+        </w:pBdr>
+        <w:shd w:fill="auto" w:val="clear"/>
+        <w:spacing w:after="240" w:before="240" w:line="276" w:lineRule="auto"/>
+        <w:ind w:left="0" w:right="0" w:firstLine="0"/>
+        <w:jc w:val="both"/>
+        <w:rPr>
+          <w:rFonts w:ascii="Calibri" w:cs="Calibri" w:eastAsia="Calibri" w:hAnsi="Calibri"/>
+          <w:b w:val="1"/>
+          <w:i w:val="0"/>
+          <w:smallCaps w:val="0"/>
+          <w:strike w:val="0"/>
+          <w:color w:val="000000"/>
+          <w:sz w:val="28"/>
+          <w:szCs w:val="28"/>
+          <w:u w:val="none"/>
+          <w:shd w:fill="auto" w:val="clear"/>
+          <w:vertAlign w:val="baseline"/>
+        </w:rPr>
+      </w:pPr>
+      <w:r>
+        <w:rPr>
+          <w:rFonts w:ascii="Calibri" w:cs="Calibri" w:eastAsia="Calibri" w:hAnsi="Calibri"/>
+          <w:b w:val="1"/>
+          <w:i w:val="0"/>
+          <w:smallCaps w:val="0"/>
+          <w:strike w:val="0"/>
+          <w:color w:val="000000"/>
+          <w:sz w:val="28"/>
+          <w:szCs w:val="28"/>
+          <w:u w:val="none"/>
+          <w:shd w:fill="auto" w:val="clear"/>
+          <w:vertAlign w:val="baseline"/>
           <w:rtl w:val="0"/>
         </w:rPr>
         <w:t xml:space="preserve">Functional requirements</w:t>
@@ -4684,11 +5696,48 @@
     </w:p>
     <w:p>
       <w:pPr>
-        <w:pStyle w:val="Heading2"/>
-        <w:rPr/>
-      </w:pPr>
-      <w:r>
-        <w:rPr>
+        <w:keepNext w:val="1"/>
+        <w:keepLines w:val="1"/>
+        <w:pageBreakBefore w:val="0"/>
+        <w:widowControl w:val="1"/>
+        <w:pBdr>
+          <w:top w:space="0" w:sz="0" w:val="nil"/>
+          <w:left w:space="0" w:sz="0" w:val="nil"/>
+          <w:bottom w:color="000000" w:space="1" w:sz="8" w:val="single"/>
+          <w:right w:space="0" w:sz="0" w:val="nil"/>
+          <w:between w:space="0" w:sz="0" w:val="nil"/>
+        </w:pBdr>
+        <w:shd w:fill="auto" w:val="clear"/>
+        <w:spacing w:after="240" w:before="240" w:line="276" w:lineRule="auto"/>
+        <w:ind w:left="0" w:right="0" w:firstLine="0"/>
+        <w:jc w:val="both"/>
+        <w:rPr>
+          <w:rFonts w:ascii="Calibri" w:cs="Calibri" w:eastAsia="Calibri" w:hAnsi="Calibri"/>
+          <w:b w:val="1"/>
+          <w:i w:val="0"/>
+          <w:smallCaps w:val="0"/>
+          <w:strike w:val="0"/>
+          <w:color w:val="000000"/>
+          <w:sz w:val="28"/>
+          <w:szCs w:val="28"/>
+          <w:u w:val="none"/>
+          <w:shd w:fill="auto" w:val="clear"/>
+          <w:vertAlign w:val="baseline"/>
+        </w:rPr>
+      </w:pPr>
+      <w:r>
+        <w:rPr>
+          <w:rFonts w:ascii="Calibri" w:cs="Calibri" w:eastAsia="Calibri" w:hAnsi="Calibri"/>
+          <w:b w:val="1"/>
+          <w:i w:val="0"/>
+          <w:smallCaps w:val="0"/>
+          <w:strike w:val="0"/>
+          <w:color w:val="000000"/>
+          <w:sz w:val="28"/>
+          <w:szCs w:val="28"/>
+          <w:u w:val="none"/>
+          <w:shd w:fill="auto" w:val="clear"/>
+          <w:vertAlign w:val="baseline"/>
           <w:rtl w:val="0"/>
         </w:rPr>
         <w:t xml:space="preserve">Non-functional requirements</w:t>
@@ -4710,11 +5759,48 @@
     </w:p>
     <w:p>
       <w:pPr>
-        <w:pStyle w:val="Heading2"/>
-        <w:rPr/>
-      </w:pPr>
-      <w:r>
-        <w:rPr>
+        <w:keepNext w:val="1"/>
+        <w:keepLines w:val="1"/>
+        <w:pageBreakBefore w:val="0"/>
+        <w:widowControl w:val="1"/>
+        <w:pBdr>
+          <w:top w:space="0" w:sz="0" w:val="nil"/>
+          <w:left w:space="0" w:sz="0" w:val="nil"/>
+          <w:bottom w:color="000000" w:space="1" w:sz="8" w:val="single"/>
+          <w:right w:space="0" w:sz="0" w:val="nil"/>
+          <w:between w:space="0" w:sz="0" w:val="nil"/>
+        </w:pBdr>
+        <w:shd w:fill="auto" w:val="clear"/>
+        <w:spacing w:after="240" w:before="240" w:line="276" w:lineRule="auto"/>
+        <w:ind w:left="0" w:right="0" w:firstLine="0"/>
+        <w:jc w:val="both"/>
+        <w:rPr>
+          <w:rFonts w:ascii="Calibri" w:cs="Calibri" w:eastAsia="Calibri" w:hAnsi="Calibri"/>
+          <w:b w:val="1"/>
+          <w:i w:val="0"/>
+          <w:smallCaps w:val="0"/>
+          <w:strike w:val="0"/>
+          <w:color w:val="000000"/>
+          <w:sz w:val="28"/>
+          <w:szCs w:val="28"/>
+          <w:u w:val="none"/>
+          <w:shd w:fill="auto" w:val="clear"/>
+          <w:vertAlign w:val="baseline"/>
+        </w:rPr>
+      </w:pPr>
+      <w:r>
+        <w:rPr>
+          <w:rFonts w:ascii="Calibri" w:cs="Calibri" w:eastAsia="Calibri" w:hAnsi="Calibri"/>
+          <w:b w:val="1"/>
+          <w:i w:val="0"/>
+          <w:smallCaps w:val="0"/>
+          <w:strike w:val="0"/>
+          <w:color w:val="000000"/>
+          <w:sz w:val="28"/>
+          <w:szCs w:val="28"/>
+          <w:u w:val="none"/>
+          <w:shd w:fill="auto" w:val="clear"/>
+          <w:vertAlign w:val="baseline"/>
           <w:rtl w:val="0"/>
         </w:rPr>
         <w:t xml:space="preserve">Testing requirements</w:t>
@@ -4736,11 +5822,48 @@
     </w:p>
     <w:p>
       <w:pPr>
-        <w:pStyle w:val="Heading2"/>
-        <w:rPr/>
-      </w:pPr>
-      <w:r>
-        <w:rPr>
+        <w:keepNext w:val="1"/>
+        <w:keepLines w:val="1"/>
+        <w:pageBreakBefore w:val="0"/>
+        <w:widowControl w:val="1"/>
+        <w:pBdr>
+          <w:top w:space="0" w:sz="0" w:val="nil"/>
+          <w:left w:space="0" w:sz="0" w:val="nil"/>
+          <w:bottom w:color="000000" w:space="1" w:sz="8" w:val="single"/>
+          <w:right w:space="0" w:sz="0" w:val="nil"/>
+          <w:between w:space="0" w:sz="0" w:val="nil"/>
+        </w:pBdr>
+        <w:shd w:fill="auto" w:val="clear"/>
+        <w:spacing w:after="240" w:before="240" w:line="276" w:lineRule="auto"/>
+        <w:ind w:left="0" w:right="0" w:firstLine="0"/>
+        <w:jc w:val="both"/>
+        <w:rPr>
+          <w:rFonts w:ascii="Calibri" w:cs="Calibri" w:eastAsia="Calibri" w:hAnsi="Calibri"/>
+          <w:b w:val="1"/>
+          <w:i w:val="0"/>
+          <w:smallCaps w:val="0"/>
+          <w:strike w:val="0"/>
+          <w:color w:val="000000"/>
+          <w:sz w:val="28"/>
+          <w:szCs w:val="28"/>
+          <w:u w:val="none"/>
+          <w:shd w:fill="auto" w:val="clear"/>
+          <w:vertAlign w:val="baseline"/>
+        </w:rPr>
+      </w:pPr>
+      <w:r>
+        <w:rPr>
+          <w:rFonts w:ascii="Calibri" w:cs="Calibri" w:eastAsia="Calibri" w:hAnsi="Calibri"/>
+          <w:b w:val="1"/>
+          <w:i w:val="0"/>
+          <w:smallCaps w:val="0"/>
+          <w:strike w:val="0"/>
+          <w:color w:val="000000"/>
+          <w:sz w:val="28"/>
+          <w:szCs w:val="28"/>
+          <w:u w:val="none"/>
+          <w:shd w:fill="auto" w:val="clear"/>
+          <w:vertAlign w:val="baseline"/>
           <w:rtl w:val="0"/>
         </w:rPr>
         <w:t xml:space="preserve">Managerial requirements</w:t>
@@ -5021,15 +6144,51 @@
     </w:p>
     <w:p>
       <w:pPr>
-        <w:pStyle w:val="Heading1"/>
+        <w:keepNext w:val="1"/>
+        <w:keepLines w:val="1"/>
+        <w:pageBreakBefore w:val="1"/>
+        <w:widowControl w:val="1"/>
+        <w:pBdr>
+          <w:top w:color="000000" w:space="1" w:sz="8" w:val="single"/>
+          <w:left w:color="000000" w:space="4" w:sz="8" w:val="single"/>
+          <w:bottom w:color="000000" w:space="1" w:sz="8" w:val="single"/>
+          <w:right w:color="000000" w:space="4" w:sz="8" w:val="single"/>
+          <w:between w:space="0" w:sz="0" w:val="nil"/>
+        </w:pBdr>
+        <w:shd w:fill="auto" w:val="clear"/>
         <w:tabs>
           <w:tab w:val="left" w:leader="none" w:pos="284"/>
         </w:tabs>
-        <w:spacing w:before="0" w:lineRule="auto"/>
-        <w:rPr/>
-      </w:pPr>
-      <w:r>
-        <w:rPr>
+        <w:spacing w:after="240" w:before="0" w:line="276" w:lineRule="auto"/>
+        <w:ind w:left="0" w:right="0" w:firstLine="0"/>
+        <w:jc w:val="both"/>
+        <w:rPr>
+          <w:rFonts w:ascii="Calibri" w:cs="Calibri" w:eastAsia="Calibri" w:hAnsi="Calibri"/>
+          <w:b w:val="1"/>
+          <w:i w:val="0"/>
+          <w:smallCaps w:val="0"/>
+          <w:strike w:val="0"/>
+          <w:color w:val="000000"/>
+          <w:sz w:val="36"/>
+          <w:szCs w:val="36"/>
+          <w:u w:val="none"/>
+          <w:shd w:fill="auto" w:val="clear"/>
+          <w:vertAlign w:val="baseline"/>
+        </w:rPr>
+      </w:pPr>
+      <w:r>
+        <w:rPr>
+          <w:rFonts w:ascii="Calibri" w:cs="Calibri" w:eastAsia="Calibri" w:hAnsi="Calibri"/>
+          <w:b w:val="1"/>
+          <w:i w:val="0"/>
+          <w:smallCaps w:val="0"/>
+          <w:strike w:val="0"/>
+          <w:color w:val="000000"/>
+          <w:sz w:val="36"/>
+          <w:szCs w:val="36"/>
+          <w:u w:val="none"/>
+          <w:shd w:fill="auto" w:val="clear"/>
+          <w:vertAlign w:val="baseline"/>
           <w:rtl w:val="0"/>
         </w:rPr>
         <w:t xml:space="preserve">SUPPLEMENTARY Deliverable D02: data models</w:t>
@@ -5037,11 +6196,48 @@
     </w:p>
     <w:p>
       <w:pPr>
-        <w:pStyle w:val="Heading2"/>
-        <w:rPr/>
-      </w:pPr>
-      <w:r>
-        <w:rPr>
+        <w:keepNext w:val="1"/>
+        <w:keepLines w:val="1"/>
+        <w:pageBreakBefore w:val="0"/>
+        <w:widowControl w:val="1"/>
+        <w:pBdr>
+          <w:top w:space="0" w:sz="0" w:val="nil"/>
+          <w:left w:space="0" w:sz="0" w:val="nil"/>
+          <w:bottom w:color="000000" w:space="1" w:sz="8" w:val="single"/>
+          <w:right w:space="0" w:sz="0" w:val="nil"/>
+          <w:between w:space="0" w:sz="0" w:val="nil"/>
+        </w:pBdr>
+        <w:shd w:fill="auto" w:val="clear"/>
+        <w:spacing w:after="240" w:before="240" w:line="276" w:lineRule="auto"/>
+        <w:ind w:left="0" w:right="0" w:firstLine="0"/>
+        <w:jc w:val="both"/>
+        <w:rPr>
+          <w:rFonts w:ascii="Calibri" w:cs="Calibri" w:eastAsia="Calibri" w:hAnsi="Calibri"/>
+          <w:b w:val="1"/>
+          <w:i w:val="0"/>
+          <w:smallCaps w:val="0"/>
+          <w:strike w:val="0"/>
+          <w:color w:val="000000"/>
+          <w:sz w:val="28"/>
+          <w:szCs w:val="28"/>
+          <w:u w:val="none"/>
+          <w:shd w:fill="auto" w:val="clear"/>
+          <w:vertAlign w:val="baseline"/>
+        </w:rPr>
+      </w:pPr>
+      <w:r>
+        <w:rPr>
+          <w:rFonts w:ascii="Calibri" w:cs="Calibri" w:eastAsia="Calibri" w:hAnsi="Calibri"/>
+          <w:b w:val="1"/>
+          <w:i w:val="0"/>
+          <w:smallCaps w:val="0"/>
+          <w:strike w:val="0"/>
+          <w:color w:val="000000"/>
+          <w:sz w:val="28"/>
+          <w:szCs w:val="28"/>
+          <w:u w:val="none"/>
+          <w:shd w:fill="auto" w:val="clear"/>
+          <w:vertAlign w:val="baseline"/>
           <w:rtl w:val="0"/>
         </w:rPr>
         <w:t xml:space="preserve">Information requirements</w:t>
@@ -5353,16 +6549,53 @@
           <w:vertAlign w:val="baseline"/>
           <w:rtl w:val="0"/>
         </w:rPr>
-        <w:t xml:space="preserve">       </w:t>
-      </w:r>
-    </w:p>
-    <w:p>
-      <w:pPr>
-        <w:pStyle w:val="Heading2"/>
-        <w:rPr/>
-      </w:pPr>
-      <w:r>
-        <w:rPr>
+        <w:t xml:space="preserve">       X</w:t>
+      </w:r>
+    </w:p>
+    <w:p>
+      <w:pPr>
+        <w:keepNext w:val="1"/>
+        <w:keepLines w:val="1"/>
+        <w:pageBreakBefore w:val="0"/>
+        <w:widowControl w:val="1"/>
+        <w:pBdr>
+          <w:top w:space="0" w:sz="0" w:val="nil"/>
+          <w:left w:space="0" w:sz="0" w:val="nil"/>
+          <w:bottom w:color="000000" w:space="1" w:sz="8" w:val="single"/>
+          <w:right w:space="0" w:sz="0" w:val="nil"/>
+          <w:between w:space="0" w:sz="0" w:val="nil"/>
+        </w:pBdr>
+        <w:shd w:fill="auto" w:val="clear"/>
+        <w:spacing w:after="240" w:before="240" w:line="276" w:lineRule="auto"/>
+        <w:ind w:left="0" w:right="0" w:firstLine="0"/>
+        <w:jc w:val="both"/>
+        <w:rPr>
+          <w:rFonts w:ascii="Calibri" w:cs="Calibri" w:eastAsia="Calibri" w:hAnsi="Calibri"/>
+          <w:b w:val="1"/>
+          <w:i w:val="0"/>
+          <w:smallCaps w:val="0"/>
+          <w:strike w:val="0"/>
+          <w:color w:val="000000"/>
+          <w:sz w:val="28"/>
+          <w:szCs w:val="28"/>
+          <w:u w:val="none"/>
+          <w:shd w:fill="auto" w:val="clear"/>
+          <w:vertAlign w:val="baseline"/>
+        </w:rPr>
+      </w:pPr>
+      <w:r>
+        <w:rPr>
+          <w:rFonts w:ascii="Calibri" w:cs="Calibri" w:eastAsia="Calibri" w:hAnsi="Calibri"/>
+          <w:b w:val="1"/>
+          <w:i w:val="0"/>
+          <w:smallCaps w:val="0"/>
+          <w:strike w:val="0"/>
+          <w:color w:val="000000"/>
+          <w:sz w:val="28"/>
+          <w:szCs w:val="28"/>
+          <w:u w:val="none"/>
+          <w:shd w:fill="auto" w:val="clear"/>
+          <w:vertAlign w:val="baseline"/>
           <w:rtl w:val="0"/>
         </w:rPr>
         <w:t xml:space="preserve">Functional requirements</w:t>
@@ -5387,11 +6620,48 @@
     </w:p>
     <w:p>
       <w:pPr>
-        <w:pStyle w:val="Heading2"/>
-        <w:rPr/>
-      </w:pPr>
-      <w:r>
-        <w:rPr>
+        <w:keepNext w:val="1"/>
+        <w:keepLines w:val="1"/>
+        <w:pageBreakBefore w:val="0"/>
+        <w:widowControl w:val="1"/>
+        <w:pBdr>
+          <w:top w:space="0" w:sz="0" w:val="nil"/>
+          <w:left w:space="0" w:sz="0" w:val="nil"/>
+          <w:bottom w:color="000000" w:space="1" w:sz="8" w:val="single"/>
+          <w:right w:space="0" w:sz="0" w:val="nil"/>
+          <w:between w:space="0" w:sz="0" w:val="nil"/>
+        </w:pBdr>
+        <w:shd w:fill="auto" w:val="clear"/>
+        <w:spacing w:after="240" w:before="240" w:line="276" w:lineRule="auto"/>
+        <w:ind w:left="0" w:right="0" w:firstLine="0"/>
+        <w:jc w:val="both"/>
+        <w:rPr>
+          <w:rFonts w:ascii="Calibri" w:cs="Calibri" w:eastAsia="Calibri" w:hAnsi="Calibri"/>
+          <w:b w:val="1"/>
+          <w:i w:val="0"/>
+          <w:smallCaps w:val="0"/>
+          <w:strike w:val="0"/>
+          <w:color w:val="000000"/>
+          <w:sz w:val="28"/>
+          <w:szCs w:val="28"/>
+          <w:u w:val="none"/>
+          <w:shd w:fill="auto" w:val="clear"/>
+          <w:vertAlign w:val="baseline"/>
+        </w:rPr>
+      </w:pPr>
+      <w:r>
+        <w:rPr>
+          <w:rFonts w:ascii="Calibri" w:cs="Calibri" w:eastAsia="Calibri" w:hAnsi="Calibri"/>
+          <w:b w:val="1"/>
+          <w:i w:val="0"/>
+          <w:smallCaps w:val="0"/>
+          <w:strike w:val="0"/>
+          <w:color w:val="000000"/>
+          <w:sz w:val="28"/>
+          <w:szCs w:val="28"/>
+          <w:u w:val="none"/>
+          <w:shd w:fill="auto" w:val="clear"/>
+          <w:vertAlign w:val="baseline"/>
           <w:rtl w:val="0"/>
         </w:rPr>
         <w:t xml:space="preserve">Non-functional requirements</w:t>
@@ -5416,11 +6686,48 @@
     </w:p>
     <w:p>
       <w:pPr>
-        <w:pStyle w:val="Heading2"/>
-        <w:rPr/>
-      </w:pPr>
-      <w:r>
-        <w:rPr>
+        <w:keepNext w:val="1"/>
+        <w:keepLines w:val="1"/>
+        <w:pageBreakBefore w:val="0"/>
+        <w:widowControl w:val="1"/>
+        <w:pBdr>
+          <w:top w:space="0" w:sz="0" w:val="nil"/>
+          <w:left w:space="0" w:sz="0" w:val="nil"/>
+          <w:bottom w:color="000000" w:space="1" w:sz="8" w:val="single"/>
+          <w:right w:space="0" w:sz="0" w:val="nil"/>
+          <w:between w:space="0" w:sz="0" w:val="nil"/>
+        </w:pBdr>
+        <w:shd w:fill="auto" w:val="clear"/>
+        <w:spacing w:after="240" w:before="240" w:line="276" w:lineRule="auto"/>
+        <w:ind w:left="0" w:right="0" w:firstLine="0"/>
+        <w:jc w:val="both"/>
+        <w:rPr>
+          <w:rFonts w:ascii="Calibri" w:cs="Calibri" w:eastAsia="Calibri" w:hAnsi="Calibri"/>
+          <w:b w:val="1"/>
+          <w:i w:val="0"/>
+          <w:smallCaps w:val="0"/>
+          <w:strike w:val="0"/>
+          <w:color w:val="000000"/>
+          <w:sz w:val="28"/>
+          <w:szCs w:val="28"/>
+          <w:u w:val="none"/>
+          <w:shd w:fill="auto" w:val="clear"/>
+          <w:vertAlign w:val="baseline"/>
+        </w:rPr>
+      </w:pPr>
+      <w:r>
+        <w:rPr>
+          <w:rFonts w:ascii="Calibri" w:cs="Calibri" w:eastAsia="Calibri" w:hAnsi="Calibri"/>
+          <w:b w:val="1"/>
+          <w:i w:val="0"/>
+          <w:smallCaps w:val="0"/>
+          <w:strike w:val="0"/>
+          <w:color w:val="000000"/>
+          <w:sz w:val="28"/>
+          <w:szCs w:val="28"/>
+          <w:u w:val="none"/>
+          <w:shd w:fill="auto" w:val="clear"/>
+          <w:vertAlign w:val="baseline"/>
           <w:rtl w:val="0"/>
         </w:rPr>
         <w:t xml:space="preserve">Testing requirements</w:t>
@@ -5442,11 +6749,48 @@
     </w:p>
     <w:p>
       <w:pPr>
-        <w:pStyle w:val="Heading2"/>
-        <w:rPr/>
-      </w:pPr>
-      <w:r>
-        <w:rPr>
+        <w:keepNext w:val="1"/>
+        <w:keepLines w:val="1"/>
+        <w:pageBreakBefore w:val="0"/>
+        <w:widowControl w:val="1"/>
+        <w:pBdr>
+          <w:top w:space="0" w:sz="0" w:val="nil"/>
+          <w:left w:space="0" w:sz="0" w:val="nil"/>
+          <w:bottom w:color="000000" w:space="1" w:sz="8" w:val="single"/>
+          <w:right w:space="0" w:sz="0" w:val="nil"/>
+          <w:between w:space="0" w:sz="0" w:val="nil"/>
+        </w:pBdr>
+        <w:shd w:fill="auto" w:val="clear"/>
+        <w:spacing w:after="240" w:before="240" w:line="276" w:lineRule="auto"/>
+        <w:ind w:left="0" w:right="0" w:firstLine="0"/>
+        <w:jc w:val="both"/>
+        <w:rPr>
+          <w:rFonts w:ascii="Calibri" w:cs="Calibri" w:eastAsia="Calibri" w:hAnsi="Calibri"/>
+          <w:b w:val="1"/>
+          <w:i w:val="0"/>
+          <w:smallCaps w:val="0"/>
+          <w:strike w:val="0"/>
+          <w:color w:val="000000"/>
+          <w:sz w:val="28"/>
+          <w:szCs w:val="28"/>
+          <w:u w:val="none"/>
+          <w:shd w:fill="auto" w:val="clear"/>
+          <w:vertAlign w:val="baseline"/>
+        </w:rPr>
+      </w:pPr>
+      <w:r>
+        <w:rPr>
+          <w:rFonts w:ascii="Calibri" w:cs="Calibri" w:eastAsia="Calibri" w:hAnsi="Calibri"/>
+          <w:b w:val="1"/>
+          <w:i w:val="0"/>
+          <w:smallCaps w:val="0"/>
+          <w:strike w:val="0"/>
+          <w:color w:val="000000"/>
+          <w:sz w:val="28"/>
+          <w:szCs w:val="28"/>
+          <w:u w:val="none"/>
+          <w:shd w:fill="auto" w:val="clear"/>
+          <w:vertAlign w:val="baseline"/>
           <w:rtl w:val="0"/>
         </w:rPr>
         <w:t xml:space="preserve">Managerial requirements</w:t>
@@ -5554,7 +6898,7 @@
           <w:vertAlign w:val="baseline"/>
           <w:rtl w:val="0"/>
         </w:rPr>
-        <w:t xml:space="preserve">       </w:t>
+        <w:t xml:space="preserve">       X</w:t>
       </w:r>
     </w:p>
     <w:p>
@@ -5659,7 +7003,7 @@
           <w:vertAlign w:val="baseline"/>
           <w:rtl w:val="0"/>
         </w:rPr>
-        <w:t xml:space="preserve">       </w:t>
+        <w:t xml:space="preserve">       X</w:t>
       </w:r>
     </w:p>
     <w:p>
@@ -5764,26 +7108,56 @@
           <w:vertAlign w:val="baseline"/>
           <w:rtl w:val="0"/>
         </w:rPr>
-        <w:t xml:space="preserve">      </w:t>
-      </w:r>
-    </w:p>
-    <w:p>
-      <w:pPr>
-        <w:pStyle w:val="Heading1"/>
+        <w:t xml:space="preserve">      X</w:t>
+      </w:r>
+    </w:p>
+    <w:p>
+      <w:pPr>
+        <w:keepNext w:val="1"/>
+        <w:keepLines w:val="1"/>
+        <w:pageBreakBefore w:val="1"/>
+        <w:widowControl w:val="1"/>
         <w:pBdr>
           <w:top w:color="000000" w:space="1" w:sz="8" w:val="single"/>
           <w:left w:color="000000" w:space="4" w:sz="8" w:val="single"/>
           <w:bottom w:color="000000" w:space="1" w:sz="4" w:val="single"/>
           <w:right w:color="000000" w:space="4" w:sz="8" w:val="single"/>
-        </w:pBdr>
+          <w:between w:space="0" w:sz="0" w:val="nil"/>
+        </w:pBdr>
+        <w:shd w:fill="auto" w:val="clear"/>
         <w:tabs>
           <w:tab w:val="left" w:leader="none" w:pos="284"/>
         </w:tabs>
-        <w:spacing w:before="0" w:lineRule="auto"/>
-        <w:rPr/>
-      </w:pPr>
-      <w:r>
-        <w:rPr>
+        <w:spacing w:after="240" w:before="0" w:line="276" w:lineRule="auto"/>
+        <w:ind w:left="0" w:right="0" w:firstLine="0"/>
+        <w:jc w:val="both"/>
+        <w:rPr>
+          <w:rFonts w:ascii="Calibri" w:cs="Calibri" w:eastAsia="Calibri" w:hAnsi="Calibri"/>
+          <w:b w:val="1"/>
+          <w:i w:val="0"/>
+          <w:smallCaps w:val="0"/>
+          <w:strike w:val="0"/>
+          <w:color w:val="000000"/>
+          <w:sz w:val="36"/>
+          <w:szCs w:val="36"/>
+          <w:u w:val="none"/>
+          <w:shd w:fill="auto" w:val="clear"/>
+          <w:vertAlign w:val="baseline"/>
+        </w:rPr>
+      </w:pPr>
+      <w:r>
+        <w:rPr>
+          <w:rFonts w:ascii="Calibri" w:cs="Calibri" w:eastAsia="Calibri" w:hAnsi="Calibri"/>
+          <w:b w:val="1"/>
+          <w:i w:val="0"/>
+          <w:smallCaps w:val="0"/>
+          <w:strike w:val="0"/>
+          <w:color w:val="000000"/>
+          <w:sz w:val="36"/>
+          <w:szCs w:val="36"/>
+          <w:u w:val="none"/>
+          <w:shd w:fill="auto" w:val="clear"/>
+          <w:vertAlign w:val="baseline"/>
           <w:rtl w:val="0"/>
         </w:rPr>
         <w:t xml:space="preserve">SUPPLEMENTARY Deliverable D03: implementing features</w:t>
@@ -5791,11 +7165,48 @@
     </w:p>
     <w:p>
       <w:pPr>
-        <w:pStyle w:val="Heading2"/>
-        <w:rPr/>
-      </w:pPr>
-      <w:r>
-        <w:rPr>
+        <w:keepNext w:val="1"/>
+        <w:keepLines w:val="1"/>
+        <w:pageBreakBefore w:val="0"/>
+        <w:widowControl w:val="1"/>
+        <w:pBdr>
+          <w:top w:space="0" w:sz="0" w:val="nil"/>
+          <w:left w:space="0" w:sz="0" w:val="nil"/>
+          <w:bottom w:color="000000" w:space="1" w:sz="8" w:val="single"/>
+          <w:right w:space="0" w:sz="0" w:val="nil"/>
+          <w:between w:space="0" w:sz="0" w:val="nil"/>
+        </w:pBdr>
+        <w:shd w:fill="auto" w:val="clear"/>
+        <w:spacing w:after="240" w:before="240" w:line="276" w:lineRule="auto"/>
+        <w:ind w:left="0" w:right="0" w:firstLine="0"/>
+        <w:jc w:val="both"/>
+        <w:rPr>
+          <w:rFonts w:ascii="Calibri" w:cs="Calibri" w:eastAsia="Calibri" w:hAnsi="Calibri"/>
+          <w:b w:val="1"/>
+          <w:i w:val="0"/>
+          <w:smallCaps w:val="0"/>
+          <w:strike w:val="0"/>
+          <w:color w:val="000000"/>
+          <w:sz w:val="28"/>
+          <w:szCs w:val="28"/>
+          <w:u w:val="none"/>
+          <w:shd w:fill="auto" w:val="clear"/>
+          <w:vertAlign w:val="baseline"/>
+        </w:rPr>
+      </w:pPr>
+      <w:r>
+        <w:rPr>
+          <w:rFonts w:ascii="Calibri" w:cs="Calibri" w:eastAsia="Calibri" w:hAnsi="Calibri"/>
+          <w:b w:val="1"/>
+          <w:i w:val="0"/>
+          <w:smallCaps w:val="0"/>
+          <w:strike w:val="0"/>
+          <w:color w:val="000000"/>
+          <w:sz w:val="28"/>
+          <w:szCs w:val="28"/>
+          <w:u w:val="none"/>
+          <w:shd w:fill="auto" w:val="clear"/>
+          <w:vertAlign w:val="baseline"/>
           <w:rtl w:val="0"/>
         </w:rPr>
         <w:t xml:space="preserve">Information requirements</w:t>
@@ -5820,11 +7231,48 @@
     </w:p>
     <w:p>
       <w:pPr>
-        <w:pStyle w:val="Heading2"/>
-        <w:rPr/>
-      </w:pPr>
-      <w:r>
-        <w:rPr>
+        <w:keepNext w:val="1"/>
+        <w:keepLines w:val="1"/>
+        <w:pageBreakBefore w:val="0"/>
+        <w:widowControl w:val="1"/>
+        <w:pBdr>
+          <w:top w:space="0" w:sz="0" w:val="nil"/>
+          <w:left w:space="0" w:sz="0" w:val="nil"/>
+          <w:bottom w:color="000000" w:space="1" w:sz="8" w:val="single"/>
+          <w:right w:space="0" w:sz="0" w:val="nil"/>
+          <w:between w:space="0" w:sz="0" w:val="nil"/>
+        </w:pBdr>
+        <w:shd w:fill="auto" w:val="clear"/>
+        <w:spacing w:after="240" w:before="240" w:line="276" w:lineRule="auto"/>
+        <w:ind w:left="0" w:right="0" w:firstLine="0"/>
+        <w:jc w:val="both"/>
+        <w:rPr>
+          <w:rFonts w:ascii="Calibri" w:cs="Calibri" w:eastAsia="Calibri" w:hAnsi="Calibri"/>
+          <w:b w:val="1"/>
+          <w:i w:val="0"/>
+          <w:smallCaps w:val="0"/>
+          <w:strike w:val="0"/>
+          <w:color w:val="000000"/>
+          <w:sz w:val="28"/>
+          <w:szCs w:val="28"/>
+          <w:u w:val="none"/>
+          <w:shd w:fill="auto" w:val="clear"/>
+          <w:vertAlign w:val="baseline"/>
+        </w:rPr>
+      </w:pPr>
+      <w:r>
+        <w:rPr>
+          <w:rFonts w:ascii="Calibri" w:cs="Calibri" w:eastAsia="Calibri" w:hAnsi="Calibri"/>
+          <w:b w:val="1"/>
+          <w:i w:val="0"/>
+          <w:smallCaps w:val="0"/>
+          <w:strike w:val="0"/>
+          <w:color w:val="000000"/>
+          <w:sz w:val="28"/>
+          <w:szCs w:val="28"/>
+          <w:u w:val="none"/>
+          <w:shd w:fill="auto" w:val="clear"/>
+          <w:vertAlign w:val="baseline"/>
           <w:rtl w:val="0"/>
         </w:rPr>
         <w:t xml:space="preserve">Functional requirements</w:t>
@@ -6665,11 +8113,48 @@
     </w:p>
     <w:p>
       <w:pPr>
-        <w:pStyle w:val="Heading2"/>
-        <w:rPr/>
-      </w:pPr>
-      <w:r>
-        <w:rPr>
+        <w:keepNext w:val="1"/>
+        <w:keepLines w:val="1"/>
+        <w:pageBreakBefore w:val="0"/>
+        <w:widowControl w:val="1"/>
+        <w:pBdr>
+          <w:top w:space="0" w:sz="0" w:val="nil"/>
+          <w:left w:space="0" w:sz="0" w:val="nil"/>
+          <w:bottom w:color="000000" w:space="1" w:sz="8" w:val="single"/>
+          <w:right w:space="0" w:sz="0" w:val="nil"/>
+          <w:between w:space="0" w:sz="0" w:val="nil"/>
+        </w:pBdr>
+        <w:shd w:fill="auto" w:val="clear"/>
+        <w:spacing w:after="240" w:before="240" w:line="276" w:lineRule="auto"/>
+        <w:ind w:left="0" w:right="0" w:firstLine="0"/>
+        <w:jc w:val="both"/>
+        <w:rPr>
+          <w:rFonts w:ascii="Calibri" w:cs="Calibri" w:eastAsia="Calibri" w:hAnsi="Calibri"/>
+          <w:b w:val="1"/>
+          <w:i w:val="0"/>
+          <w:smallCaps w:val="0"/>
+          <w:strike w:val="0"/>
+          <w:color w:val="000000"/>
+          <w:sz w:val="28"/>
+          <w:szCs w:val="28"/>
+          <w:u w:val="none"/>
+          <w:shd w:fill="auto" w:val="clear"/>
+          <w:vertAlign w:val="baseline"/>
+        </w:rPr>
+      </w:pPr>
+      <w:r>
+        <w:rPr>
+          <w:rFonts w:ascii="Calibri" w:cs="Calibri" w:eastAsia="Calibri" w:hAnsi="Calibri"/>
+          <w:b w:val="1"/>
+          <w:i w:val="0"/>
+          <w:smallCaps w:val="0"/>
+          <w:strike w:val="0"/>
+          <w:color w:val="000000"/>
+          <w:sz w:val="28"/>
+          <w:szCs w:val="28"/>
+          <w:u w:val="none"/>
+          <w:shd w:fill="auto" w:val="clear"/>
+          <w:vertAlign w:val="baseline"/>
           <w:rtl w:val="0"/>
         </w:rPr>
         <w:t xml:space="preserve">Non-functional requirements</w:t>
@@ -6694,11 +8179,48 @@
     </w:p>
     <w:p>
       <w:pPr>
-        <w:pStyle w:val="Heading2"/>
-        <w:rPr/>
-      </w:pPr>
-      <w:r>
-        <w:rPr>
+        <w:keepNext w:val="1"/>
+        <w:keepLines w:val="1"/>
+        <w:pageBreakBefore w:val="0"/>
+        <w:widowControl w:val="1"/>
+        <w:pBdr>
+          <w:top w:space="0" w:sz="0" w:val="nil"/>
+          <w:left w:space="0" w:sz="0" w:val="nil"/>
+          <w:bottom w:color="000000" w:space="1" w:sz="8" w:val="single"/>
+          <w:right w:space="0" w:sz="0" w:val="nil"/>
+          <w:between w:space="0" w:sz="0" w:val="nil"/>
+        </w:pBdr>
+        <w:shd w:fill="auto" w:val="clear"/>
+        <w:spacing w:after="240" w:before="240" w:line="276" w:lineRule="auto"/>
+        <w:ind w:left="0" w:right="0" w:firstLine="0"/>
+        <w:jc w:val="both"/>
+        <w:rPr>
+          <w:rFonts w:ascii="Calibri" w:cs="Calibri" w:eastAsia="Calibri" w:hAnsi="Calibri"/>
+          <w:b w:val="1"/>
+          <w:i w:val="0"/>
+          <w:smallCaps w:val="0"/>
+          <w:strike w:val="0"/>
+          <w:color w:val="000000"/>
+          <w:sz w:val="28"/>
+          <w:szCs w:val="28"/>
+          <w:u w:val="none"/>
+          <w:shd w:fill="auto" w:val="clear"/>
+          <w:vertAlign w:val="baseline"/>
+        </w:rPr>
+      </w:pPr>
+      <w:r>
+        <w:rPr>
+          <w:rFonts w:ascii="Calibri" w:cs="Calibri" w:eastAsia="Calibri" w:hAnsi="Calibri"/>
+          <w:b w:val="1"/>
+          <w:i w:val="0"/>
+          <w:smallCaps w:val="0"/>
+          <w:strike w:val="0"/>
+          <w:color w:val="000000"/>
+          <w:sz w:val="28"/>
+          <w:szCs w:val="28"/>
+          <w:u w:val="none"/>
+          <w:shd w:fill="auto" w:val="clear"/>
+          <w:vertAlign w:val="baseline"/>
           <w:rtl w:val="0"/>
         </w:rPr>
         <w:t xml:space="preserve">Testing requirements</w:t>
@@ -6720,11 +8242,48 @@
     </w:p>
     <w:p>
       <w:pPr>
-        <w:pStyle w:val="Heading2"/>
-        <w:rPr/>
-      </w:pPr>
-      <w:r>
-        <w:rPr>
+        <w:keepNext w:val="1"/>
+        <w:keepLines w:val="1"/>
+        <w:pageBreakBefore w:val="0"/>
+        <w:widowControl w:val="1"/>
+        <w:pBdr>
+          <w:top w:space="0" w:sz="0" w:val="nil"/>
+          <w:left w:space="0" w:sz="0" w:val="nil"/>
+          <w:bottom w:color="000000" w:space="1" w:sz="8" w:val="single"/>
+          <w:right w:space="0" w:sz="0" w:val="nil"/>
+          <w:between w:space="0" w:sz="0" w:val="nil"/>
+        </w:pBdr>
+        <w:shd w:fill="auto" w:val="clear"/>
+        <w:spacing w:after="240" w:before="240" w:line="276" w:lineRule="auto"/>
+        <w:ind w:left="0" w:right="0" w:firstLine="0"/>
+        <w:jc w:val="both"/>
+        <w:rPr>
+          <w:rFonts w:ascii="Calibri" w:cs="Calibri" w:eastAsia="Calibri" w:hAnsi="Calibri"/>
+          <w:b w:val="1"/>
+          <w:i w:val="0"/>
+          <w:smallCaps w:val="0"/>
+          <w:strike w:val="0"/>
+          <w:color w:val="000000"/>
+          <w:sz w:val="28"/>
+          <w:szCs w:val="28"/>
+          <w:u w:val="none"/>
+          <w:shd w:fill="auto" w:val="clear"/>
+          <w:vertAlign w:val="baseline"/>
+        </w:rPr>
+      </w:pPr>
+      <w:r>
+        <w:rPr>
+          <w:rFonts w:ascii="Calibri" w:cs="Calibri" w:eastAsia="Calibri" w:hAnsi="Calibri"/>
+          <w:b w:val="1"/>
+          <w:i w:val="0"/>
+          <w:smallCaps w:val="0"/>
+          <w:strike w:val="0"/>
+          <w:color w:val="000000"/>
+          <w:sz w:val="28"/>
+          <w:szCs w:val="28"/>
+          <w:u w:val="none"/>
+          <w:shd w:fill="auto" w:val="clear"/>
+          <w:vertAlign w:val="baseline"/>
           <w:rtl w:val="0"/>
         </w:rPr>
         <w:t xml:space="preserve">Managerial requirements</w:t>
@@ -7052,15 +8611,51 @@
     </w:p>
     <w:p>
       <w:pPr>
-        <w:pStyle w:val="Heading1"/>
+        <w:keepNext w:val="1"/>
+        <w:keepLines w:val="1"/>
+        <w:pageBreakBefore w:val="1"/>
+        <w:widowControl w:val="1"/>
+        <w:pBdr>
+          <w:top w:color="000000" w:space="1" w:sz="8" w:val="single"/>
+          <w:left w:color="000000" w:space="4" w:sz="8" w:val="single"/>
+          <w:bottom w:color="000000" w:space="1" w:sz="8" w:val="single"/>
+          <w:right w:color="000000" w:space="4" w:sz="8" w:val="single"/>
+          <w:between w:space="0" w:sz="0" w:val="nil"/>
+        </w:pBdr>
+        <w:shd w:fill="auto" w:val="clear"/>
         <w:tabs>
           <w:tab w:val="left" w:leader="none" w:pos="284"/>
         </w:tabs>
-        <w:spacing w:before="0" w:lineRule="auto"/>
-        <w:rPr/>
-      </w:pPr>
-      <w:r>
-        <w:rPr>
+        <w:spacing w:after="240" w:before="0" w:line="276" w:lineRule="auto"/>
+        <w:ind w:left="0" w:right="0" w:firstLine="0"/>
+        <w:jc w:val="both"/>
+        <w:rPr>
+          <w:rFonts w:ascii="Calibri" w:cs="Calibri" w:eastAsia="Calibri" w:hAnsi="Calibri"/>
+          <w:b w:val="1"/>
+          <w:i w:val="0"/>
+          <w:smallCaps w:val="0"/>
+          <w:strike w:val="0"/>
+          <w:color w:val="000000"/>
+          <w:sz w:val="36"/>
+          <w:szCs w:val="36"/>
+          <w:u w:val="none"/>
+          <w:shd w:fill="auto" w:val="clear"/>
+          <w:vertAlign w:val="baseline"/>
+        </w:rPr>
+      </w:pPr>
+      <w:r>
+        <w:rPr>
+          <w:rFonts w:ascii="Calibri" w:cs="Calibri" w:eastAsia="Calibri" w:hAnsi="Calibri"/>
+          <w:b w:val="1"/>
+          <w:i w:val="0"/>
+          <w:smallCaps w:val="0"/>
+          <w:strike w:val="0"/>
+          <w:color w:val="000000"/>
+          <w:sz w:val="36"/>
+          <w:szCs w:val="36"/>
+          <w:u w:val="none"/>
+          <w:shd w:fill="auto" w:val="clear"/>
+          <w:vertAlign w:val="baseline"/>
           <w:rtl w:val="0"/>
         </w:rPr>
         <w:t xml:space="preserve">SUPPLEMENTARY Deliverable D04: formal testing</w:t>
@@ -7068,11 +8663,48 @@
     </w:p>
     <w:p>
       <w:pPr>
-        <w:pStyle w:val="Heading2"/>
-        <w:rPr/>
-      </w:pPr>
-      <w:r>
-        <w:rPr>
+        <w:keepNext w:val="1"/>
+        <w:keepLines w:val="1"/>
+        <w:pageBreakBefore w:val="0"/>
+        <w:widowControl w:val="1"/>
+        <w:pBdr>
+          <w:top w:space="0" w:sz="0" w:val="nil"/>
+          <w:left w:space="0" w:sz="0" w:val="nil"/>
+          <w:bottom w:color="000000" w:space="1" w:sz="8" w:val="single"/>
+          <w:right w:space="0" w:sz="0" w:val="nil"/>
+          <w:between w:space="0" w:sz="0" w:val="nil"/>
+        </w:pBdr>
+        <w:shd w:fill="auto" w:val="clear"/>
+        <w:spacing w:after="240" w:before="240" w:line="276" w:lineRule="auto"/>
+        <w:ind w:left="0" w:right="0" w:firstLine="0"/>
+        <w:jc w:val="both"/>
+        <w:rPr>
+          <w:rFonts w:ascii="Calibri" w:cs="Calibri" w:eastAsia="Calibri" w:hAnsi="Calibri"/>
+          <w:b w:val="1"/>
+          <w:i w:val="0"/>
+          <w:smallCaps w:val="0"/>
+          <w:strike w:val="0"/>
+          <w:color w:val="000000"/>
+          <w:sz w:val="28"/>
+          <w:szCs w:val="28"/>
+          <w:u w:val="none"/>
+          <w:shd w:fill="auto" w:val="clear"/>
+          <w:vertAlign w:val="baseline"/>
+        </w:rPr>
+      </w:pPr>
+      <w:r>
+        <w:rPr>
+          <w:rFonts w:ascii="Calibri" w:cs="Calibri" w:eastAsia="Calibri" w:hAnsi="Calibri"/>
+          <w:b w:val="1"/>
+          <w:i w:val="0"/>
+          <w:smallCaps w:val="0"/>
+          <w:strike w:val="0"/>
+          <w:color w:val="000000"/>
+          <w:sz w:val="28"/>
+          <w:szCs w:val="28"/>
+          <w:u w:val="none"/>
+          <w:shd w:fill="auto" w:val="clear"/>
+          <w:vertAlign w:val="baseline"/>
           <w:rtl w:val="0"/>
         </w:rPr>
         <w:t xml:space="preserve">Information requirements </w:t>
@@ -7094,11 +8726,48 @@
     </w:p>
     <w:p>
       <w:pPr>
-        <w:pStyle w:val="Heading2"/>
-        <w:rPr/>
-      </w:pPr>
-      <w:r>
-        <w:rPr>
+        <w:keepNext w:val="1"/>
+        <w:keepLines w:val="1"/>
+        <w:pageBreakBefore w:val="0"/>
+        <w:widowControl w:val="1"/>
+        <w:pBdr>
+          <w:top w:space="0" w:sz="0" w:val="nil"/>
+          <w:left w:space="0" w:sz="0" w:val="nil"/>
+          <w:bottom w:color="000000" w:space="1" w:sz="8" w:val="single"/>
+          <w:right w:space="0" w:sz="0" w:val="nil"/>
+          <w:between w:space="0" w:sz="0" w:val="nil"/>
+        </w:pBdr>
+        <w:shd w:fill="auto" w:val="clear"/>
+        <w:spacing w:after="240" w:before="240" w:line="276" w:lineRule="auto"/>
+        <w:ind w:left="0" w:right="0" w:firstLine="0"/>
+        <w:jc w:val="both"/>
+        <w:rPr>
+          <w:rFonts w:ascii="Calibri" w:cs="Calibri" w:eastAsia="Calibri" w:hAnsi="Calibri"/>
+          <w:b w:val="1"/>
+          <w:i w:val="0"/>
+          <w:smallCaps w:val="0"/>
+          <w:strike w:val="0"/>
+          <w:color w:val="000000"/>
+          <w:sz w:val="28"/>
+          <w:szCs w:val="28"/>
+          <w:u w:val="none"/>
+          <w:shd w:fill="auto" w:val="clear"/>
+          <w:vertAlign w:val="baseline"/>
+        </w:rPr>
+      </w:pPr>
+      <w:r>
+        <w:rPr>
+          <w:rFonts w:ascii="Calibri" w:cs="Calibri" w:eastAsia="Calibri" w:hAnsi="Calibri"/>
+          <w:b w:val="1"/>
+          <w:i w:val="0"/>
+          <w:smallCaps w:val="0"/>
+          <w:strike w:val="0"/>
+          <w:color w:val="000000"/>
+          <w:sz w:val="28"/>
+          <w:szCs w:val="28"/>
+          <w:u w:val="none"/>
+          <w:shd w:fill="auto" w:val="clear"/>
+          <w:vertAlign w:val="baseline"/>
           <w:rtl w:val="0"/>
         </w:rPr>
         <w:t xml:space="preserve">Functional requirements</w:t>
@@ -7120,11 +8789,48 @@
     </w:p>
     <w:p>
       <w:pPr>
-        <w:pStyle w:val="Heading2"/>
-        <w:rPr/>
-      </w:pPr>
-      <w:r>
-        <w:rPr>
+        <w:keepNext w:val="1"/>
+        <w:keepLines w:val="1"/>
+        <w:pageBreakBefore w:val="0"/>
+        <w:widowControl w:val="1"/>
+        <w:pBdr>
+          <w:top w:space="0" w:sz="0" w:val="nil"/>
+          <w:left w:space="0" w:sz="0" w:val="nil"/>
+          <w:bottom w:color="000000" w:space="1" w:sz="8" w:val="single"/>
+          <w:right w:space="0" w:sz="0" w:val="nil"/>
+          <w:between w:space="0" w:sz="0" w:val="nil"/>
+        </w:pBdr>
+        <w:shd w:fill="auto" w:val="clear"/>
+        <w:spacing w:after="240" w:before="240" w:line="276" w:lineRule="auto"/>
+        <w:ind w:left="0" w:right="0" w:firstLine="0"/>
+        <w:jc w:val="both"/>
+        <w:rPr>
+          <w:rFonts w:ascii="Calibri" w:cs="Calibri" w:eastAsia="Calibri" w:hAnsi="Calibri"/>
+          <w:b w:val="1"/>
+          <w:i w:val="0"/>
+          <w:smallCaps w:val="0"/>
+          <w:strike w:val="0"/>
+          <w:color w:val="000000"/>
+          <w:sz w:val="28"/>
+          <w:szCs w:val="28"/>
+          <w:u w:val="none"/>
+          <w:shd w:fill="auto" w:val="clear"/>
+          <w:vertAlign w:val="baseline"/>
+        </w:rPr>
+      </w:pPr>
+      <w:r>
+        <w:rPr>
+          <w:rFonts w:ascii="Calibri" w:cs="Calibri" w:eastAsia="Calibri" w:hAnsi="Calibri"/>
+          <w:b w:val="1"/>
+          <w:i w:val="0"/>
+          <w:smallCaps w:val="0"/>
+          <w:strike w:val="0"/>
+          <w:color w:val="000000"/>
+          <w:sz w:val="28"/>
+          <w:szCs w:val="28"/>
+          <w:u w:val="none"/>
+          <w:shd w:fill="auto" w:val="clear"/>
+          <w:vertAlign w:val="baseline"/>
           <w:rtl w:val="0"/>
         </w:rPr>
         <w:t xml:space="preserve">Non-functional requirements</w:t>
@@ -7146,11 +8852,48 @@
     </w:p>
     <w:p>
       <w:pPr>
-        <w:pStyle w:val="Heading2"/>
-        <w:rPr/>
-      </w:pPr>
-      <w:r>
-        <w:rPr>
+        <w:keepNext w:val="1"/>
+        <w:keepLines w:val="1"/>
+        <w:pageBreakBefore w:val="0"/>
+        <w:widowControl w:val="1"/>
+        <w:pBdr>
+          <w:top w:space="0" w:sz="0" w:val="nil"/>
+          <w:left w:space="0" w:sz="0" w:val="nil"/>
+          <w:bottom w:color="000000" w:space="1" w:sz="8" w:val="single"/>
+          <w:right w:space="0" w:sz="0" w:val="nil"/>
+          <w:between w:space="0" w:sz="0" w:val="nil"/>
+        </w:pBdr>
+        <w:shd w:fill="auto" w:val="clear"/>
+        <w:spacing w:after="240" w:before="240" w:line="276" w:lineRule="auto"/>
+        <w:ind w:left="0" w:right="0" w:firstLine="0"/>
+        <w:jc w:val="both"/>
+        <w:rPr>
+          <w:rFonts w:ascii="Calibri" w:cs="Calibri" w:eastAsia="Calibri" w:hAnsi="Calibri"/>
+          <w:b w:val="1"/>
+          <w:i w:val="0"/>
+          <w:smallCaps w:val="0"/>
+          <w:strike w:val="0"/>
+          <w:color w:val="000000"/>
+          <w:sz w:val="28"/>
+          <w:szCs w:val="28"/>
+          <w:u w:val="none"/>
+          <w:shd w:fill="auto" w:val="clear"/>
+          <w:vertAlign w:val="baseline"/>
+        </w:rPr>
+      </w:pPr>
+      <w:r>
+        <w:rPr>
+          <w:rFonts w:ascii="Calibri" w:cs="Calibri" w:eastAsia="Calibri" w:hAnsi="Calibri"/>
+          <w:b w:val="1"/>
+          <w:i w:val="0"/>
+          <w:smallCaps w:val="0"/>
+          <w:strike w:val="0"/>
+          <w:color w:val="000000"/>
+          <w:sz w:val="28"/>
+          <w:szCs w:val="28"/>
+          <w:u w:val="none"/>
+          <w:shd w:fill="auto" w:val="clear"/>
+          <w:vertAlign w:val="baseline"/>
           <w:rtl w:val="0"/>
         </w:rPr>
         <w:t xml:space="preserve">Testing requirements</w:t>
@@ -7172,11 +8915,48 @@
     </w:p>
     <w:p>
       <w:pPr>
-        <w:pStyle w:val="Heading2"/>
-        <w:rPr/>
-      </w:pPr>
-      <w:r>
-        <w:rPr>
+        <w:keepNext w:val="1"/>
+        <w:keepLines w:val="1"/>
+        <w:pageBreakBefore w:val="0"/>
+        <w:widowControl w:val="1"/>
+        <w:pBdr>
+          <w:top w:space="0" w:sz="0" w:val="nil"/>
+          <w:left w:space="0" w:sz="0" w:val="nil"/>
+          <w:bottom w:color="000000" w:space="1" w:sz="8" w:val="single"/>
+          <w:right w:space="0" w:sz="0" w:val="nil"/>
+          <w:between w:space="0" w:sz="0" w:val="nil"/>
+        </w:pBdr>
+        <w:shd w:fill="auto" w:val="clear"/>
+        <w:spacing w:after="240" w:before="240" w:line="276" w:lineRule="auto"/>
+        <w:ind w:left="0" w:right="0" w:firstLine="0"/>
+        <w:jc w:val="both"/>
+        <w:rPr>
+          <w:rFonts w:ascii="Calibri" w:cs="Calibri" w:eastAsia="Calibri" w:hAnsi="Calibri"/>
+          <w:b w:val="1"/>
+          <w:i w:val="0"/>
+          <w:smallCaps w:val="0"/>
+          <w:strike w:val="0"/>
+          <w:color w:val="000000"/>
+          <w:sz w:val="28"/>
+          <w:szCs w:val="28"/>
+          <w:u w:val="none"/>
+          <w:shd w:fill="auto" w:val="clear"/>
+          <w:vertAlign w:val="baseline"/>
+        </w:rPr>
+      </w:pPr>
+      <w:r>
+        <w:rPr>
+          <w:rFonts w:ascii="Calibri" w:cs="Calibri" w:eastAsia="Calibri" w:hAnsi="Calibri"/>
+          <w:b w:val="1"/>
+          <w:i w:val="0"/>
+          <w:smallCaps w:val="0"/>
+          <w:strike w:val="0"/>
+          <w:color w:val="000000"/>
+          <w:sz w:val="28"/>
+          <w:szCs w:val="28"/>
+          <w:u w:val="none"/>
+          <w:shd w:fill="auto" w:val="clear"/>
+          <w:vertAlign w:val="baseline"/>
           <w:rtl w:val="0"/>
         </w:rPr>
         <w:t xml:space="preserve">Managerial requirements</w:t>
@@ -7776,6 +9556,134 @@
       </w:pPr>
     </w:pPrDefault>
   </w:docDefaults>
+  <w:style w:type="paragraph" w:styleId="Normal" w:default="1">
+    <w:name w:val="normal"/>
+  </w:style>
+  <w:style w:type="table" w:styleId="TableNormal" w:default="1">
+    <w:name w:val="Table Normal"/>
+  </w:style>
+  <w:style w:type="paragraph" w:styleId="Heading1">
+    <w:name w:val="heading 1"/>
+    <w:basedOn w:val="Normal"/>
+    <w:next w:val="Normal"/>
+    <w:pPr>
+      <w:keepNext w:val="1"/>
+      <w:keepLines w:val="1"/>
+      <w:pageBreakBefore w:val="1"/>
+      <w:pBdr>
+        <w:top w:color="000000" w:space="1" w:sz="8" w:val="single"/>
+        <w:left w:color="000000" w:space="4" w:sz="8" w:val="single"/>
+        <w:bottom w:color="000000" w:space="1" w:sz="8" w:val="single"/>
+        <w:right w:color="000000" w:space="4" w:sz="8" w:val="single"/>
+      </w:pBdr>
+      <w:spacing w:after="240" w:before="480" w:lineRule="auto"/>
+    </w:pPr>
+    <w:rPr>
+      <w:rFonts w:ascii="Calibri" w:cs="Calibri" w:eastAsia="Calibri" w:hAnsi="Calibri"/>
+      <w:b w:val="1"/>
+      <w:sz w:val="36"/>
+      <w:szCs w:val="36"/>
+    </w:rPr>
+  </w:style>
+  <w:style w:type="paragraph" w:styleId="Heading2">
+    <w:name w:val="heading 2"/>
+    <w:basedOn w:val="Normal"/>
+    <w:next w:val="Normal"/>
+    <w:pPr>
+      <w:keepNext w:val="1"/>
+      <w:keepLines w:val="1"/>
+      <w:pBdr>
+        <w:bottom w:color="000000" w:space="1" w:sz="8" w:val="single"/>
+      </w:pBdr>
+      <w:spacing w:after="240" w:before="240" w:lineRule="auto"/>
+    </w:pPr>
+    <w:rPr>
+      <w:rFonts w:ascii="Calibri" w:cs="Calibri" w:eastAsia="Calibri" w:hAnsi="Calibri"/>
+      <w:b w:val="1"/>
+      <w:sz w:val="28"/>
+      <w:szCs w:val="28"/>
+    </w:rPr>
+  </w:style>
+  <w:style w:type="paragraph" w:styleId="Heading3">
+    <w:name w:val="heading 3"/>
+    <w:basedOn w:val="Normal"/>
+    <w:next w:val="Normal"/>
+    <w:pPr>
+      <w:keepNext w:val="1"/>
+      <w:keepLines w:val="1"/>
+      <w:pageBreakBefore w:val="0"/>
+      <w:spacing w:after="80" w:before="280" w:lineRule="auto"/>
+    </w:pPr>
+    <w:rPr>
+      <w:b w:val="1"/>
+      <w:sz w:val="28"/>
+      <w:szCs w:val="28"/>
+    </w:rPr>
+  </w:style>
+  <w:style w:type="paragraph" w:styleId="Heading4">
+    <w:name w:val="heading 4"/>
+    <w:basedOn w:val="Normal"/>
+    <w:next w:val="Normal"/>
+    <w:pPr>
+      <w:keepNext w:val="1"/>
+      <w:keepLines w:val="1"/>
+      <w:pageBreakBefore w:val="0"/>
+      <w:spacing w:after="40" w:before="240" w:lineRule="auto"/>
+    </w:pPr>
+    <w:rPr>
+      <w:b w:val="1"/>
+      <w:sz w:val="24"/>
+      <w:szCs w:val="24"/>
+    </w:rPr>
+  </w:style>
+  <w:style w:type="paragraph" w:styleId="Heading5">
+    <w:name w:val="heading 5"/>
+    <w:basedOn w:val="Normal"/>
+    <w:next w:val="Normal"/>
+    <w:pPr>
+      <w:keepNext w:val="1"/>
+      <w:keepLines w:val="1"/>
+      <w:pageBreakBefore w:val="0"/>
+      <w:spacing w:after="40" w:before="220" w:lineRule="auto"/>
+    </w:pPr>
+    <w:rPr>
+      <w:b w:val="1"/>
+      <w:sz w:val="22"/>
+      <w:szCs w:val="22"/>
+    </w:rPr>
+  </w:style>
+  <w:style w:type="paragraph" w:styleId="Heading6">
+    <w:name w:val="heading 6"/>
+    <w:basedOn w:val="Normal"/>
+    <w:next w:val="Normal"/>
+    <w:pPr>
+      <w:keepNext w:val="1"/>
+      <w:keepLines w:val="1"/>
+      <w:pageBreakBefore w:val="0"/>
+      <w:spacing w:after="40" w:before="200" w:lineRule="auto"/>
+    </w:pPr>
+    <w:rPr>
+      <w:b w:val="1"/>
+      <w:sz w:val="20"/>
+      <w:szCs w:val="20"/>
+    </w:rPr>
+  </w:style>
+  <w:style w:type="paragraph" w:styleId="Title">
+    <w:name w:val="Title"/>
+    <w:basedOn w:val="Normal"/>
+    <w:next w:val="Normal"/>
+    <w:pPr>
+      <w:keepNext w:val="1"/>
+      <w:keepLines w:val="1"/>
+      <w:pageBreakBefore w:val="0"/>
+      <w:spacing w:after="120" w:before="480" w:lineRule="auto"/>
+    </w:pPr>
+    <w:rPr>
+      <w:b w:val="1"/>
+      <w:sz w:val="72"/>
+      <w:szCs w:val="72"/>
+    </w:rPr>
+  </w:style>
   <w:style w:type="paragraph" w:styleId="Normal" w:default="1">
     <w:name w:val="normal"/>
   </w:style>
@@ -8145,6 +10053,37 @@
       </w:tblCellMar>
     </w:tblPr>
   </w:style>
+  <w:style w:type="paragraph" w:styleId="Subtitle">
+    <w:name w:val="Subtitle"/>
+    <w:basedOn w:val="Normal"/>
+    <w:next w:val="Normal"/>
+    <w:pPr>
+      <w:keepNext w:val="1"/>
+      <w:keepLines w:val="1"/>
+      <w:pageBreakBefore w:val="0"/>
+      <w:spacing w:after="80" w:before="360" w:lineRule="auto"/>
+    </w:pPr>
+    <w:rPr>
+      <w:rFonts w:ascii="Georgia" w:cs="Georgia" w:eastAsia="Georgia" w:hAnsi="Georgia"/>
+      <w:i w:val="1"/>
+      <w:color w:val="666666"/>
+      <w:sz w:val="48"/>
+      <w:szCs w:val="48"/>
+    </w:rPr>
+  </w:style>
+  <w:style w:type="table" w:styleId="Table1">
+    <w:basedOn w:val="TableNormal"/>
+    <w:tblPr>
+      <w:tblStyleRowBandSize w:val="1"/>
+      <w:tblStyleColBandSize w:val="1"/>
+      <w:tblCellMar>
+        <w:top w:w="0.0" w:type="dxa"/>
+        <w:left w:w="115.0" w:type="dxa"/>
+        <w:bottom w:w="0.0" w:type="dxa"/>
+        <w:right w:w="115.0" w:type="dxa"/>
+      </w:tblCellMar>
+    </w:tblPr>
+  </w:style>
 </w:styles>
 </file>
 
@@ -8445,7 +10384,7 @@
 
 <file path=customXML/item1.xml><?xml version="1.0" encoding="utf-8"?>
 <go:gDocsCustomXmlDataStorage xmlns:go="http://customooxmlschemas.google.com/" xmlns:r="http://schemas.openxmlformats.org/officeDocument/2006/relationships" uri="GoogleDocsCustomDataVersion2">
-  <go:docsCustomData xmlns:go="http://customooxmlschemas.google.com/" roundtripDataSignature="AMtx7mid9CTDkHpQ+z0d4eSaTfes2xubcw==">CgMxLjA4AHIhMXloN1M2UzZfeV9faDhraHo3OWo4bXNUZ1dUeU1vTTlU</go:docsCustomData>
+  <go:docsCustomData xmlns:go="http://customooxmlschemas.google.com/" roundtripDataSignature="AMtx7mijes/X8WFuTkY7YLmHhBlEfx+Taw==">CgMxLjA4AHIhMTdFV3M4LVZCM1dnWXByWXlfQmtsbGl4WmJkQWlpMVR5</go:docsCustomData>
 </go:gDocsCustomXmlDataStorage>
 </file>
 

</xml_diff>

<commit_message>
Documentos Student5 subidos a develop
</commit_message>
<xml_diff>
--- a/reports/Student#5/Requirements - Student #5.docx
+++ b/reports/Student#5/Requirements - Student #5.docx
@@ -3952,7 +3952,7 @@
           <w:vertAlign w:val="baseline"/>
           <w:rtl w:val="0"/>
         </w:rPr>
-        <w:t xml:space="preserve">        </w:t>
+        <w:t xml:space="preserve">        X</w:t>
       </w:r>
     </w:p>
     <w:p>
@@ -4507,7 +4507,7 @@
           <w:vertAlign w:val="baseline"/>
           <w:rtl w:val="0"/>
         </w:rPr>
-        <w:t xml:space="preserve">        </w:t>
+        <w:t xml:space="preserve">        X</w:t>
       </w:r>
     </w:p>
     <w:p>
@@ -4767,7 +4767,7 @@
           <w:vertAlign w:val="baseline"/>
           <w:rtl w:val="0"/>
         </w:rPr>
-        <w:t xml:space="preserve">       </w:t>
+        <w:t xml:space="preserve">       X</w:t>
       </w:r>
     </w:p>
     <w:p>
@@ -7467,7 +7467,7 @@
           <w:vertAlign w:val="baseline"/>
           <w:rtl w:val="0"/>
         </w:rPr>
-        <w:t xml:space="preserve">       </w:t>
+        <w:t xml:space="preserve">       X</w:t>
       </w:r>
     </w:p>
     <w:p>
@@ -7659,7 +7659,7 @@
           <w:vertAlign w:val="baseline"/>
           <w:rtl w:val="0"/>
         </w:rPr>
-        <w:t xml:space="preserve">       </w:t>
+        <w:t xml:space="preserve">       X</w:t>
       </w:r>
     </w:p>
     <w:p>
@@ -8108,7 +8108,7 @@
           <w:vertAlign w:val="baseline"/>
           <w:rtl w:val="0"/>
         </w:rPr>
-        <w:t xml:space="preserve">        </w:t>
+        <w:t xml:space="preserve">        X</w:t>
       </w:r>
     </w:p>
     <w:p>
@@ -8391,7 +8391,7 @@
           <w:vertAlign w:val="baseline"/>
           <w:rtl w:val="0"/>
         </w:rPr>
-        <w:t xml:space="preserve">        </w:t>
+        <w:t xml:space="preserve">        X</w:t>
       </w:r>
     </w:p>
     <w:p>
@@ -8496,7 +8496,7 @@
           <w:vertAlign w:val="baseline"/>
           <w:rtl w:val="0"/>
         </w:rPr>
-        <w:t xml:space="preserve">       </w:t>
+        <w:t xml:space="preserve">       X</w:t>
       </w:r>
     </w:p>
     <w:p>
@@ -8606,7 +8606,7 @@
           <w:vertAlign w:val="baseline"/>
           <w:rtl w:val="0"/>
         </w:rPr>
-        <w:t xml:space="preserve">        </w:t>
+        <w:t xml:space="preserve">        X</w:t>
       </w:r>
     </w:p>
     <w:p>
@@ -9556,6 +9556,134 @@
       </w:pPr>
     </w:pPrDefault>
   </w:docDefaults>
+  <w:style w:type="paragraph" w:styleId="Normal" w:default="1">
+    <w:name w:val="normal"/>
+  </w:style>
+  <w:style w:type="table" w:styleId="TableNormal" w:default="1">
+    <w:name w:val="Table Normal"/>
+  </w:style>
+  <w:style w:type="paragraph" w:styleId="Heading1">
+    <w:name w:val="heading 1"/>
+    <w:basedOn w:val="Normal"/>
+    <w:next w:val="Normal"/>
+    <w:pPr>
+      <w:keepNext w:val="1"/>
+      <w:keepLines w:val="1"/>
+      <w:pageBreakBefore w:val="1"/>
+      <w:pBdr>
+        <w:top w:color="000000" w:space="1" w:sz="8" w:val="single"/>
+        <w:left w:color="000000" w:space="4" w:sz="8" w:val="single"/>
+        <w:bottom w:color="000000" w:space="1" w:sz="8" w:val="single"/>
+        <w:right w:color="000000" w:space="4" w:sz="8" w:val="single"/>
+      </w:pBdr>
+      <w:spacing w:after="240" w:before="480" w:lineRule="auto"/>
+    </w:pPr>
+    <w:rPr>
+      <w:rFonts w:ascii="Calibri" w:cs="Calibri" w:eastAsia="Calibri" w:hAnsi="Calibri"/>
+      <w:b w:val="1"/>
+      <w:sz w:val="36"/>
+      <w:szCs w:val="36"/>
+    </w:rPr>
+  </w:style>
+  <w:style w:type="paragraph" w:styleId="Heading2">
+    <w:name w:val="heading 2"/>
+    <w:basedOn w:val="Normal"/>
+    <w:next w:val="Normal"/>
+    <w:pPr>
+      <w:keepNext w:val="1"/>
+      <w:keepLines w:val="1"/>
+      <w:pBdr>
+        <w:bottom w:color="000000" w:space="1" w:sz="8" w:val="single"/>
+      </w:pBdr>
+      <w:spacing w:after="240" w:before="240" w:lineRule="auto"/>
+    </w:pPr>
+    <w:rPr>
+      <w:rFonts w:ascii="Calibri" w:cs="Calibri" w:eastAsia="Calibri" w:hAnsi="Calibri"/>
+      <w:b w:val="1"/>
+      <w:sz w:val="28"/>
+      <w:szCs w:val="28"/>
+    </w:rPr>
+  </w:style>
+  <w:style w:type="paragraph" w:styleId="Heading3">
+    <w:name w:val="heading 3"/>
+    <w:basedOn w:val="Normal"/>
+    <w:next w:val="Normal"/>
+    <w:pPr>
+      <w:keepNext w:val="1"/>
+      <w:keepLines w:val="1"/>
+      <w:pageBreakBefore w:val="0"/>
+      <w:spacing w:after="80" w:before="280" w:lineRule="auto"/>
+    </w:pPr>
+    <w:rPr>
+      <w:b w:val="1"/>
+      <w:sz w:val="28"/>
+      <w:szCs w:val="28"/>
+    </w:rPr>
+  </w:style>
+  <w:style w:type="paragraph" w:styleId="Heading4">
+    <w:name w:val="heading 4"/>
+    <w:basedOn w:val="Normal"/>
+    <w:next w:val="Normal"/>
+    <w:pPr>
+      <w:keepNext w:val="1"/>
+      <w:keepLines w:val="1"/>
+      <w:pageBreakBefore w:val="0"/>
+      <w:spacing w:after="40" w:before="240" w:lineRule="auto"/>
+    </w:pPr>
+    <w:rPr>
+      <w:b w:val="1"/>
+      <w:sz w:val="24"/>
+      <w:szCs w:val="24"/>
+    </w:rPr>
+  </w:style>
+  <w:style w:type="paragraph" w:styleId="Heading5">
+    <w:name w:val="heading 5"/>
+    <w:basedOn w:val="Normal"/>
+    <w:next w:val="Normal"/>
+    <w:pPr>
+      <w:keepNext w:val="1"/>
+      <w:keepLines w:val="1"/>
+      <w:pageBreakBefore w:val="0"/>
+      <w:spacing w:after="40" w:before="220" w:lineRule="auto"/>
+    </w:pPr>
+    <w:rPr>
+      <w:b w:val="1"/>
+      <w:sz w:val="22"/>
+      <w:szCs w:val="22"/>
+    </w:rPr>
+  </w:style>
+  <w:style w:type="paragraph" w:styleId="Heading6">
+    <w:name w:val="heading 6"/>
+    <w:basedOn w:val="Normal"/>
+    <w:next w:val="Normal"/>
+    <w:pPr>
+      <w:keepNext w:val="1"/>
+      <w:keepLines w:val="1"/>
+      <w:pageBreakBefore w:val="0"/>
+      <w:spacing w:after="40" w:before="200" w:lineRule="auto"/>
+    </w:pPr>
+    <w:rPr>
+      <w:b w:val="1"/>
+      <w:sz w:val="20"/>
+      <w:szCs w:val="20"/>
+    </w:rPr>
+  </w:style>
+  <w:style w:type="paragraph" w:styleId="Title">
+    <w:name w:val="Title"/>
+    <w:basedOn w:val="Normal"/>
+    <w:next w:val="Normal"/>
+    <w:pPr>
+      <w:keepNext w:val="1"/>
+      <w:keepLines w:val="1"/>
+      <w:pageBreakBefore w:val="0"/>
+      <w:spacing w:after="120" w:before="480" w:lineRule="auto"/>
+    </w:pPr>
+    <w:rPr>
+      <w:b w:val="1"/>
+      <w:sz w:val="72"/>
+      <w:szCs w:val="72"/>
+    </w:rPr>
+  </w:style>
   <w:style w:type="paragraph" w:styleId="Normal" w:default="1">
     <w:name w:val="normal"/>
   </w:style>
@@ -10084,6 +10212,37 @@
       </w:tblCellMar>
     </w:tblPr>
   </w:style>
+  <w:style w:type="paragraph" w:styleId="Subtitle">
+    <w:name w:val="Subtitle"/>
+    <w:basedOn w:val="Normal"/>
+    <w:next w:val="Normal"/>
+    <w:pPr>
+      <w:keepNext w:val="1"/>
+      <w:keepLines w:val="1"/>
+      <w:pageBreakBefore w:val="0"/>
+      <w:spacing w:after="80" w:before="360" w:lineRule="auto"/>
+    </w:pPr>
+    <w:rPr>
+      <w:rFonts w:ascii="Georgia" w:cs="Georgia" w:eastAsia="Georgia" w:hAnsi="Georgia"/>
+      <w:i w:val="1"/>
+      <w:color w:val="666666"/>
+      <w:sz w:val="48"/>
+      <w:szCs w:val="48"/>
+    </w:rPr>
+  </w:style>
+  <w:style w:type="table" w:styleId="Table1">
+    <w:basedOn w:val="TableNormal"/>
+    <w:tblPr>
+      <w:tblStyleRowBandSize w:val="1"/>
+      <w:tblStyleColBandSize w:val="1"/>
+      <w:tblCellMar>
+        <w:top w:w="0.0" w:type="dxa"/>
+        <w:left w:w="115.0" w:type="dxa"/>
+        <w:bottom w:w="0.0" w:type="dxa"/>
+        <w:right w:w="115.0" w:type="dxa"/>
+      </w:tblCellMar>
+    </w:tblPr>
+  </w:style>
 </w:styles>
 </file>
 
@@ -10384,7 +10543,7 @@
 
 <file path=customXML/item1.xml><?xml version="1.0" encoding="utf-8"?>
 <go:gDocsCustomXmlDataStorage xmlns:go="http://customooxmlschemas.google.com/" xmlns:r="http://schemas.openxmlformats.org/officeDocument/2006/relationships" uri="GoogleDocsCustomDataVersion2">
-  <go:docsCustomData xmlns:go="http://customooxmlschemas.google.com/" roundtripDataSignature="AMtx7mijes/X8WFuTkY7YLmHhBlEfx+Taw==">CgMxLjA4AHIhMTdFV3M4LVZCM1dnWXByWXlfQmtsbGl4WmJkQWlpMVR5</go:docsCustomData>
+  <go:docsCustomData xmlns:go="http://customooxmlschemas.google.com/" roundtripDataSignature="AMtx7mgMPyJIzAowVQMGLvUdOnNULsMDcQ==">CgMxLjA4AHIhMUI0VTRnMUdlZmZ3SnkwVERwQUQ4bE4tVnJQb0Fnc1ky</go:docsCustomData>
 </go:gDocsCustomXmlDataStorage>
 </file>
 

</xml_diff>

<commit_message>
Añadidas carpetas y documentación de todos los entregables del Student#5
</commit_message>
<xml_diff>
--- a/reports/Student#5/Requirements - Student #5.docx
+++ b/reports/Student#5/Requirements - Student #5.docx
@@ -5354,7 +5354,7 @@
           <w:vertAlign w:val="baseline"/>
           <w:rtl w:val="0"/>
         </w:rPr>
-        <w:t xml:space="preserve">       </w:t>
+        <w:t xml:space="preserve">       X</w:t>
       </w:r>
     </w:p>
     <w:p>
@@ -5513,7 +5513,7 @@
           <w:vertAlign w:val="baseline"/>
           <w:rtl w:val="0"/>
         </w:rPr>
-        <w:t xml:space="preserve">       </w:t>
+        <w:t xml:space="preserve">       X</w:t>
       </w:r>
     </w:p>
     <w:p>
@@ -9064,7 +9064,7 @@
           <w:vertAlign w:val="baseline"/>
           <w:rtl w:val="0"/>
         </w:rPr>
-        <w:t xml:space="preserve">       </w:t>
+        <w:t xml:space="preserve">       X</w:t>
       </w:r>
     </w:p>
     <w:p>
@@ -9169,7 +9169,7 @@
           <w:vertAlign w:val="baseline"/>
           <w:rtl w:val="0"/>
         </w:rPr>
-        <w:t xml:space="preserve">       </w:t>
+        <w:t xml:space="preserve">       X</w:t>
       </w:r>
     </w:p>
     <w:p>
@@ -9556,6 +9556,134 @@
       </w:pPr>
     </w:pPrDefault>
   </w:docDefaults>
+  <w:style w:type="paragraph" w:styleId="Normal" w:default="1">
+    <w:name w:val="normal"/>
+  </w:style>
+  <w:style w:type="table" w:styleId="TableNormal" w:default="1">
+    <w:name w:val="Table Normal"/>
+  </w:style>
+  <w:style w:type="paragraph" w:styleId="Heading1">
+    <w:name w:val="heading 1"/>
+    <w:basedOn w:val="Normal"/>
+    <w:next w:val="Normal"/>
+    <w:pPr>
+      <w:keepNext w:val="1"/>
+      <w:keepLines w:val="1"/>
+      <w:pageBreakBefore w:val="1"/>
+      <w:pBdr>
+        <w:top w:color="000000" w:space="1" w:sz="8" w:val="single"/>
+        <w:left w:color="000000" w:space="4" w:sz="8" w:val="single"/>
+        <w:bottom w:color="000000" w:space="1" w:sz="8" w:val="single"/>
+        <w:right w:color="000000" w:space="4" w:sz="8" w:val="single"/>
+      </w:pBdr>
+      <w:spacing w:after="240" w:before="480" w:lineRule="auto"/>
+    </w:pPr>
+    <w:rPr>
+      <w:rFonts w:ascii="Calibri" w:cs="Calibri" w:eastAsia="Calibri" w:hAnsi="Calibri"/>
+      <w:b w:val="1"/>
+      <w:sz w:val="36"/>
+      <w:szCs w:val="36"/>
+    </w:rPr>
+  </w:style>
+  <w:style w:type="paragraph" w:styleId="Heading2">
+    <w:name w:val="heading 2"/>
+    <w:basedOn w:val="Normal"/>
+    <w:next w:val="Normal"/>
+    <w:pPr>
+      <w:keepNext w:val="1"/>
+      <w:keepLines w:val="1"/>
+      <w:pBdr>
+        <w:bottom w:color="000000" w:space="1" w:sz="8" w:val="single"/>
+      </w:pBdr>
+      <w:spacing w:after="240" w:before="240" w:lineRule="auto"/>
+    </w:pPr>
+    <w:rPr>
+      <w:rFonts w:ascii="Calibri" w:cs="Calibri" w:eastAsia="Calibri" w:hAnsi="Calibri"/>
+      <w:b w:val="1"/>
+      <w:sz w:val="28"/>
+      <w:szCs w:val="28"/>
+    </w:rPr>
+  </w:style>
+  <w:style w:type="paragraph" w:styleId="Heading3">
+    <w:name w:val="heading 3"/>
+    <w:basedOn w:val="Normal"/>
+    <w:next w:val="Normal"/>
+    <w:pPr>
+      <w:keepNext w:val="1"/>
+      <w:keepLines w:val="1"/>
+      <w:pageBreakBefore w:val="0"/>
+      <w:spacing w:after="80" w:before="280" w:lineRule="auto"/>
+    </w:pPr>
+    <w:rPr>
+      <w:b w:val="1"/>
+      <w:sz w:val="28"/>
+      <w:szCs w:val="28"/>
+    </w:rPr>
+  </w:style>
+  <w:style w:type="paragraph" w:styleId="Heading4">
+    <w:name w:val="heading 4"/>
+    <w:basedOn w:val="Normal"/>
+    <w:next w:val="Normal"/>
+    <w:pPr>
+      <w:keepNext w:val="1"/>
+      <w:keepLines w:val="1"/>
+      <w:pageBreakBefore w:val="0"/>
+      <w:spacing w:after="40" w:before="240" w:lineRule="auto"/>
+    </w:pPr>
+    <w:rPr>
+      <w:b w:val="1"/>
+      <w:sz w:val="24"/>
+      <w:szCs w:val="24"/>
+    </w:rPr>
+  </w:style>
+  <w:style w:type="paragraph" w:styleId="Heading5">
+    <w:name w:val="heading 5"/>
+    <w:basedOn w:val="Normal"/>
+    <w:next w:val="Normal"/>
+    <w:pPr>
+      <w:keepNext w:val="1"/>
+      <w:keepLines w:val="1"/>
+      <w:pageBreakBefore w:val="0"/>
+      <w:spacing w:after="40" w:before="220" w:lineRule="auto"/>
+    </w:pPr>
+    <w:rPr>
+      <w:b w:val="1"/>
+      <w:sz w:val="22"/>
+      <w:szCs w:val="22"/>
+    </w:rPr>
+  </w:style>
+  <w:style w:type="paragraph" w:styleId="Heading6">
+    <w:name w:val="heading 6"/>
+    <w:basedOn w:val="Normal"/>
+    <w:next w:val="Normal"/>
+    <w:pPr>
+      <w:keepNext w:val="1"/>
+      <w:keepLines w:val="1"/>
+      <w:pageBreakBefore w:val="0"/>
+      <w:spacing w:after="40" w:before="200" w:lineRule="auto"/>
+    </w:pPr>
+    <w:rPr>
+      <w:b w:val="1"/>
+      <w:sz w:val="20"/>
+      <w:szCs w:val="20"/>
+    </w:rPr>
+  </w:style>
+  <w:style w:type="paragraph" w:styleId="Title">
+    <w:name w:val="Title"/>
+    <w:basedOn w:val="Normal"/>
+    <w:next w:val="Normal"/>
+    <w:pPr>
+      <w:keepNext w:val="1"/>
+      <w:keepLines w:val="1"/>
+      <w:pageBreakBefore w:val="0"/>
+      <w:spacing w:after="120" w:before="480" w:lineRule="auto"/>
+    </w:pPr>
+    <w:rPr>
+      <w:b w:val="1"/>
+      <w:sz w:val="72"/>
+      <w:szCs w:val="72"/>
+    </w:rPr>
+  </w:style>
   <w:style w:type="paragraph" w:styleId="Normal" w:default="1">
     <w:name w:val="normal"/>
   </w:style>
@@ -10243,6 +10371,37 @@
       </w:tblCellMar>
     </w:tblPr>
   </w:style>
+  <w:style w:type="paragraph" w:styleId="Subtitle">
+    <w:name w:val="Subtitle"/>
+    <w:basedOn w:val="Normal"/>
+    <w:next w:val="Normal"/>
+    <w:pPr>
+      <w:keepNext w:val="1"/>
+      <w:keepLines w:val="1"/>
+      <w:pageBreakBefore w:val="0"/>
+      <w:spacing w:after="80" w:before="360" w:lineRule="auto"/>
+    </w:pPr>
+    <w:rPr>
+      <w:rFonts w:ascii="Georgia" w:cs="Georgia" w:eastAsia="Georgia" w:hAnsi="Georgia"/>
+      <w:i w:val="1"/>
+      <w:color w:val="666666"/>
+      <w:sz w:val="48"/>
+      <w:szCs w:val="48"/>
+    </w:rPr>
+  </w:style>
+  <w:style w:type="table" w:styleId="Table1">
+    <w:basedOn w:val="TableNormal"/>
+    <w:tblPr>
+      <w:tblStyleRowBandSize w:val="1"/>
+      <w:tblStyleColBandSize w:val="1"/>
+      <w:tblCellMar>
+        <w:top w:w="0.0" w:type="dxa"/>
+        <w:left w:w="115.0" w:type="dxa"/>
+        <w:bottom w:w="0.0" w:type="dxa"/>
+        <w:right w:w="115.0" w:type="dxa"/>
+      </w:tblCellMar>
+    </w:tblPr>
+  </w:style>
 </w:styles>
 </file>
 
@@ -10543,7 +10702,7 @@
 
 <file path=customXML/item1.xml><?xml version="1.0" encoding="utf-8"?>
 <go:gDocsCustomXmlDataStorage xmlns:go="http://customooxmlschemas.google.com/" xmlns:r="http://schemas.openxmlformats.org/officeDocument/2006/relationships" uri="GoogleDocsCustomDataVersion2">
-  <go:docsCustomData xmlns:go="http://customooxmlschemas.google.com/" roundtripDataSignature="AMtx7mgMPyJIzAowVQMGLvUdOnNULsMDcQ==">CgMxLjA4AHIhMUI0VTRnMUdlZmZ3SnkwVERwQUQ4bE4tVnJQb0Fnc1ky</go:docsCustomData>
+  <go:docsCustomData xmlns:go="http://customooxmlschemas.google.com/" roundtripDataSignature="AMtx7mgXDdeyVgWQK6yzJhXMrnl081BUCA==">CgMxLjA4AHIhMU5mRDRUd0hfOTQtZThKR3cwbGIzZXhWalVqWmdKMXNk</go:docsCustomData>
 </go:gDocsCustomXmlDataStorage>
 </file>
 

</xml_diff>